<commit_message>
Mittbitmappen rensas nu när man byter uppgift.
</commit_message>
<xml_diff>
--- a/p5Dojo.docx
+++ b/p5Dojo.docx
@@ -2463,6 +2463,8 @@
           <w:lang w:val="en-US"/>
         </w:rPr>
       </w:pPr>
+      <w:proofErr w:type="spellStart"/>
+      <w:proofErr w:type="gramStart"/>
       <w:r>
         <w:rPr>
           <w:rFonts w:ascii="Segoe UI" w:hAnsi="Segoe UI" w:cs="Segoe UI"/>
@@ -2471,6 +2473,8 @@
         </w:rPr>
         <w:t>strecktjocklek</w:t>
       </w:r>
+      <w:proofErr w:type="spellEnd"/>
+      <w:proofErr w:type="gramEnd"/>
       <w:r>
         <w:rPr>
           <w:rStyle w:val="apple-converted-space"/>
@@ -2488,33 +2492,31 @@
         </w:rPr>
         <w:fldChar w:fldCharType="begin"/>
       </w:r>
+      <w:r>
+        <w:rPr>
+          <w:rFonts w:ascii="Segoe UI" w:hAnsi="Segoe UI" w:cs="Segoe UI"/>
+          <w:color w:val="24292E"/>
+          <w:lang w:val="en-US"/>
+        </w:rPr>
+        <w:instrText xml:space="preserve"> HYPERLINK "https://p5js.org/reference/" \l "/p5/strokeWeight" </w:instrText>
+      </w:r>
+      <w:r>
+        <w:rPr>
+          <w:rFonts w:ascii="Segoe UI" w:hAnsi="Segoe UI" w:cs="Segoe UI"/>
+          <w:color w:val="24292E"/>
+        </w:rPr>
+        <w:fldChar w:fldCharType="separate"/>
+      </w:r>
+      <w:r>
+        <w:rPr>
+          <w:rStyle w:val="Betoning"/>
+          <w:rFonts w:ascii="Segoe UI" w:hAnsi="Segoe UI" w:cs="Segoe UI"/>
+          <w:color w:val="0366D6"/>
+          <w:lang w:val="en-US"/>
+        </w:rPr>
+        <w:t>strokeWeight</w:t>
+      </w:r>
       <w:proofErr w:type="spellEnd"/>
-      <w:r>
-        <w:rPr>
-          <w:rFonts w:ascii="Segoe UI" w:hAnsi="Segoe UI" w:cs="Segoe UI"/>
-          <w:color w:val="24292E"/>
-          <w:lang w:val="en-US"/>
-        </w:rPr>
-        <w:instrText xml:space="preserve"> HYPERLINK "https://p5js.org/reference/" \l "/p5/strokeWeight" </w:instrText>
-      </w:r>
-      <w:proofErr w:type="spellStart"/>
-      <w:r>
-        <w:rPr>
-          <w:rFonts w:ascii="Segoe UI" w:hAnsi="Segoe UI" w:cs="Segoe UI"/>
-          <w:color w:val="24292E"/>
-        </w:rPr>
-        <w:fldChar w:fldCharType="separate"/>
-      </w:r>
-      <w:proofErr w:type="spellEnd"/>
-      <w:r>
-        <w:rPr>
-          <w:rStyle w:val="Betoning"/>
-          <w:rFonts w:ascii="Segoe UI" w:hAnsi="Segoe UI" w:cs="Segoe UI"/>
-          <w:color w:val="0366D6"/>
-          <w:lang w:val="en-US"/>
-        </w:rPr>
-        <w:t>strokeWeight</w:t>
-      </w:r>
       <w:r>
         <w:rPr>
           <w:rFonts w:ascii="Segoe UI" w:hAnsi="Segoe UI" w:cs="Segoe UI"/>
@@ -2683,42 +2685,147 @@
           <w:lang w:val="en-US"/>
         </w:rPr>
       </w:pPr>
-      <w:r>
-        <w:fldChar w:fldCharType="begin"/>
-      </w:r>
-      <w:r>
-        <w:rPr>
-          <w:lang w:val="en-US"/>
-        </w:rPr>
-        <w:instrText xml:space="preserve"> HYPERLINK "https://p5js.org/reference/" \l "/p5/point" </w:instrText>
-      </w:r>
-      <w:r>
-        <w:fldChar w:fldCharType="separate"/>
-      </w:r>
+      <w:hyperlink r:id="rId19" w:anchor="/p5/point" w:history="1">
+        <w:proofErr w:type="gramStart"/>
+        <w:r>
+          <w:rPr>
+            <w:rStyle w:val="Hyperlnk"/>
+            <w:rFonts w:ascii="Segoe UI" w:hAnsi="Segoe UI" w:cs="Segoe UI"/>
+            <w:color w:val="0366D6"/>
+            <w:sz w:val="30"/>
+            <w:szCs w:val="30"/>
+            <w:lang w:val="en-US"/>
+          </w:rPr>
+          <w:t>point</w:t>
+        </w:r>
+        <w:proofErr w:type="gramEnd"/>
+      </w:hyperlink>
+    </w:p>
+    <w:p>
+      <w:pPr>
+        <w:pStyle w:val="HTML-frformaterad"/>
+        <w:shd w:val="clear" w:color="auto" w:fill="F6F8FA"/>
+        <w:rPr>
+          <w:rFonts w:ascii="Consolas" w:hAnsi="Consolas" w:cs="Consolas"/>
+          <w:color w:val="24292E"/>
+          <w:lang w:val="en-US"/>
+        </w:rPr>
+      </w:pPr>
       <w:proofErr w:type="gramStart"/>
       <w:r>
         <w:rPr>
-          <w:rStyle w:val="Hyperlnk"/>
-          <w:rFonts w:ascii="Segoe UI" w:hAnsi="Segoe UI" w:cs="Segoe UI"/>
-          <w:color w:val="0366D6"/>
+          <w:rStyle w:val="pl-en"/>
+          <w:rFonts w:ascii="Consolas" w:hAnsi="Consolas" w:cs="Consolas"/>
+          <w:color w:val="795DA3"/>
+          <w:lang w:val="en-US"/>
+        </w:rPr>
+        <w:t>point</w:t>
+      </w:r>
+      <w:proofErr w:type="gramEnd"/>
+      <w:r>
+        <w:rPr>
+          <w:rFonts w:ascii="Consolas" w:hAnsi="Consolas" w:cs="Consolas"/>
+          <w:color w:val="24292E"/>
+          <w:lang w:val="en-US"/>
+        </w:rPr>
+        <w:t xml:space="preserve"> </w:t>
+      </w:r>
+      <w:proofErr w:type="spellStart"/>
+      <w:r>
+        <w:rPr>
+          <w:rFonts w:ascii="Consolas" w:hAnsi="Consolas" w:cs="Consolas"/>
+          <w:color w:val="24292E"/>
+          <w:lang w:val="en-US"/>
+        </w:rPr>
+        <w:t>x,y</w:t>
+      </w:r>
+      <w:proofErr w:type="spellEnd"/>
+    </w:p>
+    <w:p>
+      <w:pPr>
+        <w:pStyle w:val="Rubrik3"/>
+        <w:spacing w:before="360" w:beforeAutospacing="0" w:after="240" w:afterAutospacing="0"/>
+        <w:rPr>
+          <w:rFonts w:ascii="Segoe UI" w:hAnsi="Segoe UI" w:cs="Segoe UI"/>
+          <w:color w:val="24292E"/>
           <w:sz w:val="30"/>
           <w:szCs w:val="30"/>
           <w:lang w:val="en-US"/>
         </w:rPr>
-        <w:t>point</w:t>
+      </w:pPr>
+      <w:hyperlink r:id="rId20" w:anchor="/p5/line" w:history="1">
+        <w:proofErr w:type="gramStart"/>
+        <w:r>
+          <w:rPr>
+            <w:rStyle w:val="Hyperlnk"/>
+            <w:rFonts w:ascii="Segoe UI" w:hAnsi="Segoe UI" w:cs="Segoe UI"/>
+            <w:color w:val="0366D6"/>
+            <w:sz w:val="30"/>
+            <w:szCs w:val="30"/>
+            <w:lang w:val="en-US"/>
+          </w:rPr>
+          <w:t>line</w:t>
+        </w:r>
+        <w:proofErr w:type="gramEnd"/>
+      </w:hyperlink>
+    </w:p>
+    <w:p>
+      <w:pPr>
+        <w:pStyle w:val="HTML-frformaterad"/>
+        <w:shd w:val="clear" w:color="auto" w:fill="F6F8FA"/>
+        <w:rPr>
+          <w:rFonts w:ascii="Consolas" w:hAnsi="Consolas" w:cs="Consolas"/>
+          <w:color w:val="24292E"/>
+          <w:lang w:val="en-US"/>
+        </w:rPr>
+      </w:pPr>
+      <w:proofErr w:type="gramStart"/>
+      <w:r>
+        <w:rPr>
+          <w:rStyle w:val="pl-en"/>
+          <w:rFonts w:ascii="Consolas" w:hAnsi="Consolas" w:cs="Consolas"/>
+          <w:color w:val="795DA3"/>
+          <w:lang w:val="en-US"/>
+        </w:rPr>
+        <w:t>line</w:t>
       </w:r>
       <w:proofErr w:type="gramEnd"/>
       <w:r>
         <w:rPr>
-          <w:rStyle w:val="Hyperlnk"/>
-          <w:rFonts w:ascii="Segoe UI" w:hAnsi="Segoe UI" w:cs="Segoe UI"/>
-          <w:color w:val="0366D6"/>
+          <w:rFonts w:ascii="Consolas" w:hAnsi="Consolas" w:cs="Consolas"/>
+          <w:color w:val="24292E"/>
+          <w:lang w:val="en-US"/>
+        </w:rPr>
+        <w:t xml:space="preserve"> x1,y1, x2,y2</w:t>
+      </w:r>
+    </w:p>
+    <w:p>
+      <w:pPr>
+        <w:pStyle w:val="Rubrik3"/>
+        <w:spacing w:before="360" w:beforeAutospacing="0" w:after="240" w:afterAutospacing="0"/>
+        <w:rPr>
+          <w:rFonts w:ascii="Segoe UI" w:hAnsi="Segoe UI" w:cs="Segoe UI"/>
+          <w:color w:val="24292E"/>
           <w:sz w:val="30"/>
           <w:szCs w:val="30"/>
           <w:lang w:val="en-US"/>
         </w:rPr>
-        <w:fldChar w:fldCharType="end"/>
-      </w:r>
+      </w:pPr>
+      <w:hyperlink r:id="rId21" w:anchor="/p5/ellipse" w:history="1">
+        <w:proofErr w:type="gramStart"/>
+        <w:r>
+          <w:rPr>
+            <w:rStyle w:val="Hyperlnk"/>
+            <w:rFonts w:ascii="Segoe UI" w:hAnsi="Segoe UI" w:cs="Segoe UI"/>
+            <w:color w:val="0366D6"/>
+            <w:sz w:val="30"/>
+            <w:szCs w:val="30"/>
+            <w:lang w:val="en-US"/>
+          </w:rPr>
+          <w:t>ellipse</w:t>
+        </w:r>
+        <w:proofErr w:type="gramEnd"/>
+      </w:hyperlink>
     </w:p>
     <w:p>
       <w:pPr>
@@ -2738,7 +2845,7 @@
           <w:color w:val="795DA3"/>
           <w:lang w:val="en-US"/>
         </w:rPr>
-        <w:t>point</w:t>
+        <w:t>ellipse</w:t>
       </w:r>
       <w:proofErr w:type="gramEnd"/>
       <w:r>
@@ -2757,6 +2864,24 @@
           <w:lang w:val="en-US"/>
         </w:rPr>
         <w:t>x,y</w:t>
+      </w:r>
+      <w:proofErr w:type="spellEnd"/>
+      <w:r>
+        <w:rPr>
+          <w:rFonts w:ascii="Consolas" w:hAnsi="Consolas" w:cs="Consolas"/>
+          <w:color w:val="24292E"/>
+          <w:lang w:val="en-US"/>
+        </w:rPr>
+        <w:t xml:space="preserve">, </w:t>
+      </w:r>
+      <w:proofErr w:type="spellStart"/>
+      <w:r>
+        <w:rPr>
+          <w:rFonts w:ascii="Consolas" w:hAnsi="Consolas" w:cs="Consolas"/>
+          <w:color w:val="24292E"/>
+          <w:lang w:val="en-US"/>
+        </w:rPr>
+        <w:t>w,h</w:t>
       </w:r>
       <w:proofErr w:type="spellEnd"/>
     </w:p>
@@ -2772,383 +2897,155 @@
           <w:lang w:val="en-US"/>
         </w:rPr>
       </w:pPr>
-      <w:r>
-        <w:fldChar w:fldCharType="begin"/>
-      </w:r>
-      <w:r>
-        <w:rPr>
-          <w:lang w:val="en-US"/>
-        </w:rPr>
-        <w:instrText xml:space="preserve"> HYPERLINK "https://p5js.org/reference/" \l "/p5/line" </w:instrText>
-      </w:r>
-      <w:r>
-        <w:fldChar w:fldCharType="separate"/>
-      </w:r>
+      <w:hyperlink r:id="rId22" w:anchor="/p5/rect" w:history="1">
+        <w:proofErr w:type="spellStart"/>
+        <w:proofErr w:type="gramStart"/>
+        <w:r>
+          <w:rPr>
+            <w:rStyle w:val="Hyperlnk"/>
+            <w:rFonts w:ascii="Segoe UI" w:hAnsi="Segoe UI" w:cs="Segoe UI"/>
+            <w:color w:val="0366D6"/>
+            <w:sz w:val="30"/>
+            <w:szCs w:val="30"/>
+            <w:lang w:val="en-US"/>
+          </w:rPr>
+          <w:t>rect</w:t>
+        </w:r>
+        <w:proofErr w:type="spellEnd"/>
+        <w:proofErr w:type="gramEnd"/>
+      </w:hyperlink>
+    </w:p>
+    <w:p>
+      <w:pPr>
+        <w:pStyle w:val="HTML-frformaterad"/>
+        <w:shd w:val="clear" w:color="auto" w:fill="F6F8FA"/>
+        <w:rPr>
+          <w:rFonts w:ascii="Consolas" w:hAnsi="Consolas" w:cs="Consolas"/>
+          <w:color w:val="24292E"/>
+          <w:lang w:val="en-US"/>
+        </w:rPr>
+      </w:pPr>
+      <w:proofErr w:type="spellStart"/>
       <w:proofErr w:type="gramStart"/>
       <w:r>
         <w:rPr>
-          <w:rStyle w:val="Hyperlnk"/>
-          <w:rFonts w:ascii="Segoe UI" w:hAnsi="Segoe UI" w:cs="Segoe UI"/>
-          <w:color w:val="0366D6"/>
+          <w:rStyle w:val="pl-en"/>
+          <w:rFonts w:ascii="Consolas" w:hAnsi="Consolas" w:cs="Consolas"/>
+          <w:color w:val="795DA3"/>
+          <w:lang w:val="en-US"/>
+        </w:rPr>
+        <w:t>rect</w:t>
+      </w:r>
+      <w:proofErr w:type="spellEnd"/>
+      <w:proofErr w:type="gramEnd"/>
+      <w:r>
+        <w:rPr>
+          <w:rFonts w:ascii="Consolas" w:hAnsi="Consolas" w:cs="Consolas"/>
+          <w:color w:val="24292E"/>
+          <w:lang w:val="en-US"/>
+        </w:rPr>
+        <w:t xml:space="preserve"> </w:t>
+      </w:r>
+      <w:proofErr w:type="spellStart"/>
+      <w:r>
+        <w:rPr>
+          <w:rFonts w:ascii="Consolas" w:hAnsi="Consolas" w:cs="Consolas"/>
+          <w:color w:val="24292E"/>
+          <w:lang w:val="en-US"/>
+        </w:rPr>
+        <w:t>x,y</w:t>
+      </w:r>
+      <w:proofErr w:type="spellEnd"/>
+      <w:r>
+        <w:rPr>
+          <w:rFonts w:ascii="Consolas" w:hAnsi="Consolas" w:cs="Consolas"/>
+          <w:color w:val="24292E"/>
+          <w:lang w:val="en-US"/>
+        </w:rPr>
+        <w:t xml:space="preserve">, </w:t>
+      </w:r>
+      <w:proofErr w:type="spellStart"/>
+      <w:r>
+        <w:rPr>
+          <w:rFonts w:ascii="Consolas" w:hAnsi="Consolas" w:cs="Consolas"/>
+          <w:color w:val="24292E"/>
+          <w:lang w:val="en-US"/>
+        </w:rPr>
+        <w:t>w,h</w:t>
+      </w:r>
+      <w:proofErr w:type="spellEnd"/>
+    </w:p>
+    <w:p>
+      <w:pPr>
+        <w:pStyle w:val="Rubrik3"/>
+        <w:spacing w:before="360" w:beforeAutospacing="0" w:after="240" w:afterAutospacing="0"/>
+        <w:rPr>
+          <w:rFonts w:ascii="Segoe UI" w:hAnsi="Segoe UI" w:cs="Segoe UI"/>
+          <w:color w:val="24292E"/>
           <w:sz w:val="30"/>
           <w:szCs w:val="30"/>
           <w:lang w:val="en-US"/>
         </w:rPr>
-        <w:t>line</w:t>
+      </w:pPr>
+      <w:hyperlink r:id="rId23" w:anchor="/p5/triangle" w:history="1">
+        <w:proofErr w:type="gramStart"/>
+        <w:r>
+          <w:rPr>
+            <w:rStyle w:val="Hyperlnk"/>
+            <w:rFonts w:ascii="Segoe UI" w:hAnsi="Segoe UI" w:cs="Segoe UI"/>
+            <w:color w:val="0366D6"/>
+            <w:sz w:val="30"/>
+            <w:szCs w:val="30"/>
+            <w:lang w:val="en-US"/>
+          </w:rPr>
+          <w:t>triangle</w:t>
+        </w:r>
+        <w:proofErr w:type="gramEnd"/>
+      </w:hyperlink>
+    </w:p>
+    <w:p>
+      <w:pPr>
+        <w:pStyle w:val="HTML-frformaterad"/>
+        <w:shd w:val="clear" w:color="auto" w:fill="F6F8FA"/>
+        <w:rPr>
+          <w:rFonts w:ascii="Consolas" w:hAnsi="Consolas" w:cs="Consolas"/>
+          <w:color w:val="24292E"/>
+          <w:lang w:val="en-US"/>
+        </w:rPr>
+      </w:pPr>
+      <w:proofErr w:type="gramStart"/>
+      <w:r>
+        <w:rPr>
+          <w:rStyle w:val="pl-en"/>
+          <w:rFonts w:ascii="Consolas" w:hAnsi="Consolas" w:cs="Consolas"/>
+          <w:color w:val="795DA3"/>
+          <w:lang w:val="en-US"/>
+        </w:rPr>
+        <w:t>triangle</w:t>
       </w:r>
       <w:proofErr w:type="gramEnd"/>
       <w:r>
         <w:rPr>
-          <w:rStyle w:val="Hyperlnk"/>
-          <w:rFonts w:ascii="Segoe UI" w:hAnsi="Segoe UI" w:cs="Segoe UI"/>
-          <w:color w:val="0366D6"/>
+          <w:rFonts w:ascii="Consolas" w:hAnsi="Consolas" w:cs="Consolas"/>
+          <w:color w:val="24292E"/>
+          <w:lang w:val="en-US"/>
+        </w:rPr>
+        <w:t xml:space="preserve"> x1,y1, x2,y2, x3,y3</w:t>
+      </w:r>
+    </w:p>
+    <w:p>
+      <w:pPr>
+        <w:pStyle w:val="Rubrik3"/>
+        <w:spacing w:before="360" w:beforeAutospacing="0" w:after="240" w:afterAutospacing="0"/>
+        <w:rPr>
+          <w:rFonts w:ascii="Segoe UI" w:hAnsi="Segoe UI" w:cs="Segoe UI"/>
+          <w:color w:val="24292E"/>
           <w:sz w:val="30"/>
           <w:szCs w:val="30"/>
           <w:lang w:val="en-US"/>
         </w:rPr>
-        <w:fldChar w:fldCharType="end"/>
-      </w:r>
-    </w:p>
-    <w:p>
-      <w:pPr>
-        <w:pStyle w:val="HTML-frformaterad"/>
-        <w:shd w:val="clear" w:color="auto" w:fill="F6F8FA"/>
-        <w:rPr>
-          <w:rFonts w:ascii="Consolas" w:hAnsi="Consolas" w:cs="Consolas"/>
-          <w:color w:val="24292E"/>
-          <w:lang w:val="en-US"/>
-        </w:rPr>
-      </w:pPr>
-      <w:proofErr w:type="gramStart"/>
-      <w:r>
-        <w:rPr>
-          <w:rStyle w:val="pl-en"/>
-          <w:rFonts w:ascii="Consolas" w:hAnsi="Consolas" w:cs="Consolas"/>
-          <w:color w:val="795DA3"/>
-          <w:lang w:val="en-US"/>
-        </w:rPr>
-        <w:t>line</w:t>
-      </w:r>
-      <w:proofErr w:type="gramEnd"/>
-      <w:r>
-        <w:rPr>
-          <w:rFonts w:ascii="Consolas" w:hAnsi="Consolas" w:cs="Consolas"/>
-          <w:color w:val="24292E"/>
-          <w:lang w:val="en-US"/>
-        </w:rPr>
-        <w:t xml:space="preserve"> x1,y1, x2,y2</w:t>
-      </w:r>
-    </w:p>
-    <w:p>
-      <w:pPr>
-        <w:pStyle w:val="Rubrik3"/>
-        <w:spacing w:before="360" w:beforeAutospacing="0" w:after="240" w:afterAutospacing="0"/>
-        <w:rPr>
-          <w:rFonts w:ascii="Segoe UI" w:hAnsi="Segoe UI" w:cs="Segoe UI"/>
-          <w:color w:val="24292E"/>
-          <w:sz w:val="30"/>
-          <w:szCs w:val="30"/>
-          <w:lang w:val="en-US"/>
-        </w:rPr>
-      </w:pPr>
-      <w:r>
-        <w:fldChar w:fldCharType="begin"/>
-      </w:r>
-      <w:r>
-        <w:rPr>
-          <w:lang w:val="en-US"/>
-        </w:rPr>
-        <w:instrText xml:space="preserve"> HYPERLINK "https://p5js.org/reference/" \l "/p5/ellipse" </w:instrText>
-      </w:r>
-      <w:r>
-        <w:fldChar w:fldCharType="separate"/>
-      </w:r>
-      <w:proofErr w:type="gramStart"/>
-      <w:r>
-        <w:rPr>
-          <w:rStyle w:val="Hyperlnk"/>
-          <w:rFonts w:ascii="Segoe UI" w:hAnsi="Segoe UI" w:cs="Segoe UI"/>
-          <w:color w:val="0366D6"/>
-          <w:sz w:val="30"/>
-          <w:szCs w:val="30"/>
-          <w:lang w:val="en-US"/>
-        </w:rPr>
-        <w:t>ellipse</w:t>
-      </w:r>
-      <w:proofErr w:type="gramEnd"/>
-      <w:r>
-        <w:rPr>
-          <w:rStyle w:val="Hyperlnk"/>
-          <w:rFonts w:ascii="Segoe UI" w:hAnsi="Segoe UI" w:cs="Segoe UI"/>
-          <w:color w:val="0366D6"/>
-          <w:sz w:val="30"/>
-          <w:szCs w:val="30"/>
-          <w:lang w:val="en-US"/>
-        </w:rPr>
-        <w:fldChar w:fldCharType="end"/>
-      </w:r>
-    </w:p>
-    <w:p>
-      <w:pPr>
-        <w:pStyle w:val="HTML-frformaterad"/>
-        <w:shd w:val="clear" w:color="auto" w:fill="F6F8FA"/>
-        <w:rPr>
-          <w:rFonts w:ascii="Consolas" w:hAnsi="Consolas" w:cs="Consolas"/>
-          <w:color w:val="24292E"/>
-          <w:lang w:val="en-US"/>
-        </w:rPr>
-      </w:pPr>
-      <w:proofErr w:type="gramStart"/>
-      <w:r>
-        <w:rPr>
-          <w:rStyle w:val="pl-en"/>
-          <w:rFonts w:ascii="Consolas" w:hAnsi="Consolas" w:cs="Consolas"/>
-          <w:color w:val="795DA3"/>
-          <w:lang w:val="en-US"/>
-        </w:rPr>
-        <w:t>ellipse</w:t>
-      </w:r>
-      <w:proofErr w:type="gramEnd"/>
-      <w:r>
-        <w:rPr>
-          <w:rFonts w:ascii="Consolas" w:hAnsi="Consolas" w:cs="Consolas"/>
-          <w:color w:val="24292E"/>
-          <w:lang w:val="en-US"/>
-        </w:rPr>
-        <w:t xml:space="preserve"> </w:t>
-      </w:r>
-      <w:proofErr w:type="spellStart"/>
-      <w:r>
-        <w:rPr>
-          <w:rFonts w:ascii="Consolas" w:hAnsi="Consolas" w:cs="Consolas"/>
-          <w:color w:val="24292E"/>
-          <w:lang w:val="en-US"/>
-        </w:rPr>
-        <w:t>x,y</w:t>
-      </w:r>
-      <w:proofErr w:type="spellEnd"/>
-      <w:r>
-        <w:rPr>
-          <w:rFonts w:ascii="Consolas" w:hAnsi="Consolas" w:cs="Consolas"/>
-          <w:color w:val="24292E"/>
-          <w:lang w:val="en-US"/>
-        </w:rPr>
-        <w:t xml:space="preserve">, </w:t>
-      </w:r>
-      <w:proofErr w:type="spellStart"/>
-      <w:r>
-        <w:rPr>
-          <w:rFonts w:ascii="Consolas" w:hAnsi="Consolas" w:cs="Consolas"/>
-          <w:color w:val="24292E"/>
-          <w:lang w:val="en-US"/>
-        </w:rPr>
-        <w:t>w,h</w:t>
-      </w:r>
-      <w:proofErr w:type="spellEnd"/>
-    </w:p>
-    <w:p>
-      <w:pPr>
-        <w:pStyle w:val="Rubrik3"/>
-        <w:spacing w:before="360" w:beforeAutospacing="0" w:after="240" w:afterAutospacing="0"/>
-        <w:rPr>
-          <w:rFonts w:ascii="Segoe UI" w:hAnsi="Segoe UI" w:cs="Segoe UI"/>
-          <w:color w:val="24292E"/>
-          <w:sz w:val="30"/>
-          <w:szCs w:val="30"/>
-          <w:lang w:val="en-US"/>
-        </w:rPr>
-      </w:pPr>
-      <w:r>
-        <w:fldChar w:fldCharType="begin"/>
-      </w:r>
-      <w:r>
-        <w:rPr>
-          <w:lang w:val="en-US"/>
-        </w:rPr>
-        <w:instrText xml:space="preserve"> HYPERLINK "https://p5js.org/reference/" \l "/p5/rect" </w:instrText>
-      </w:r>
-      <w:r>
-        <w:fldChar w:fldCharType="separate"/>
-      </w:r>
-      <w:proofErr w:type="spellStart"/>
-      <w:proofErr w:type="gramStart"/>
-      <w:r>
-        <w:rPr>
-          <w:rStyle w:val="Hyperlnk"/>
-          <w:rFonts w:ascii="Segoe UI" w:hAnsi="Segoe UI" w:cs="Segoe UI"/>
-          <w:color w:val="0366D6"/>
-          <w:sz w:val="30"/>
-          <w:szCs w:val="30"/>
-          <w:lang w:val="en-US"/>
-        </w:rPr>
-        <w:t>rect</w:t>
-      </w:r>
-      <w:proofErr w:type="spellEnd"/>
-      <w:proofErr w:type="gramEnd"/>
-      <w:r>
-        <w:rPr>
-          <w:rStyle w:val="Hyperlnk"/>
-          <w:rFonts w:ascii="Segoe UI" w:hAnsi="Segoe UI" w:cs="Segoe UI"/>
-          <w:color w:val="0366D6"/>
-          <w:sz w:val="30"/>
-          <w:szCs w:val="30"/>
-          <w:lang w:val="en-US"/>
-        </w:rPr>
-        <w:fldChar w:fldCharType="end"/>
-      </w:r>
-    </w:p>
-    <w:p>
-      <w:pPr>
-        <w:pStyle w:val="HTML-frformaterad"/>
-        <w:shd w:val="clear" w:color="auto" w:fill="F6F8FA"/>
-        <w:rPr>
-          <w:rFonts w:ascii="Consolas" w:hAnsi="Consolas" w:cs="Consolas"/>
-          <w:color w:val="24292E"/>
-          <w:lang w:val="en-US"/>
-        </w:rPr>
-      </w:pPr>
-      <w:proofErr w:type="spellStart"/>
-      <w:proofErr w:type="gramStart"/>
-      <w:r>
-        <w:rPr>
-          <w:rStyle w:val="pl-en"/>
-          <w:rFonts w:ascii="Consolas" w:hAnsi="Consolas" w:cs="Consolas"/>
-          <w:color w:val="795DA3"/>
-          <w:lang w:val="en-US"/>
-        </w:rPr>
-        <w:t>rect</w:t>
-      </w:r>
-      <w:proofErr w:type="spellEnd"/>
-      <w:proofErr w:type="gramEnd"/>
-      <w:r>
-        <w:rPr>
-          <w:rFonts w:ascii="Consolas" w:hAnsi="Consolas" w:cs="Consolas"/>
-          <w:color w:val="24292E"/>
-          <w:lang w:val="en-US"/>
-        </w:rPr>
-        <w:t xml:space="preserve"> </w:t>
-      </w:r>
-      <w:proofErr w:type="spellStart"/>
-      <w:r>
-        <w:rPr>
-          <w:rFonts w:ascii="Consolas" w:hAnsi="Consolas" w:cs="Consolas"/>
-          <w:color w:val="24292E"/>
-          <w:lang w:val="en-US"/>
-        </w:rPr>
-        <w:t>x,y</w:t>
-      </w:r>
-      <w:proofErr w:type="spellEnd"/>
-      <w:r>
-        <w:rPr>
-          <w:rFonts w:ascii="Consolas" w:hAnsi="Consolas" w:cs="Consolas"/>
-          <w:color w:val="24292E"/>
-          <w:lang w:val="en-US"/>
-        </w:rPr>
-        <w:t xml:space="preserve">, </w:t>
-      </w:r>
-      <w:proofErr w:type="spellStart"/>
-      <w:r>
-        <w:rPr>
-          <w:rFonts w:ascii="Consolas" w:hAnsi="Consolas" w:cs="Consolas"/>
-          <w:color w:val="24292E"/>
-          <w:lang w:val="en-US"/>
-        </w:rPr>
-        <w:t>w,h</w:t>
-      </w:r>
-      <w:proofErr w:type="spellEnd"/>
-    </w:p>
-    <w:p>
-      <w:pPr>
-        <w:pStyle w:val="Rubrik3"/>
-        <w:spacing w:before="360" w:beforeAutospacing="0" w:after="240" w:afterAutospacing="0"/>
-        <w:rPr>
-          <w:rFonts w:ascii="Segoe UI" w:hAnsi="Segoe UI" w:cs="Segoe UI"/>
-          <w:color w:val="24292E"/>
-          <w:sz w:val="30"/>
-          <w:szCs w:val="30"/>
-          <w:lang w:val="en-US"/>
-        </w:rPr>
-      </w:pPr>
-      <w:r>
-        <w:fldChar w:fldCharType="begin"/>
-      </w:r>
-      <w:r>
-        <w:rPr>
-          <w:lang w:val="en-US"/>
-        </w:rPr>
-        <w:instrText xml:space="preserve"> HYPERLINK "https://p5js.org/reference/" \l "/p5/triangle" </w:instrText>
-      </w:r>
-      <w:r>
-        <w:fldChar w:fldCharType="separate"/>
-      </w:r>
-      <w:proofErr w:type="gramStart"/>
-      <w:r>
-        <w:rPr>
-          <w:rStyle w:val="Hyperlnk"/>
-          <w:rFonts w:ascii="Segoe UI" w:hAnsi="Segoe UI" w:cs="Segoe UI"/>
-          <w:color w:val="0366D6"/>
-          <w:sz w:val="30"/>
-          <w:szCs w:val="30"/>
-          <w:lang w:val="en-US"/>
-        </w:rPr>
-        <w:t>triangle</w:t>
-      </w:r>
-      <w:proofErr w:type="gramEnd"/>
-      <w:r>
-        <w:rPr>
-          <w:rStyle w:val="Hyperlnk"/>
-          <w:rFonts w:ascii="Segoe UI" w:hAnsi="Segoe UI" w:cs="Segoe UI"/>
-          <w:color w:val="0366D6"/>
-          <w:sz w:val="30"/>
-          <w:szCs w:val="30"/>
-          <w:lang w:val="en-US"/>
-        </w:rPr>
-        <w:fldChar w:fldCharType="end"/>
-      </w:r>
-    </w:p>
-    <w:p>
-      <w:pPr>
-        <w:pStyle w:val="HTML-frformaterad"/>
-        <w:shd w:val="clear" w:color="auto" w:fill="F6F8FA"/>
-        <w:rPr>
-          <w:rFonts w:ascii="Consolas" w:hAnsi="Consolas" w:cs="Consolas"/>
-          <w:color w:val="24292E"/>
-          <w:lang w:val="en-US"/>
-        </w:rPr>
-      </w:pPr>
-      <w:proofErr w:type="gramStart"/>
-      <w:r>
-        <w:rPr>
-          <w:rStyle w:val="pl-en"/>
-          <w:rFonts w:ascii="Consolas" w:hAnsi="Consolas" w:cs="Consolas"/>
-          <w:color w:val="795DA3"/>
-          <w:lang w:val="en-US"/>
-        </w:rPr>
-        <w:t>triangle</w:t>
-      </w:r>
-      <w:proofErr w:type="gramEnd"/>
-      <w:r>
-        <w:rPr>
-          <w:rFonts w:ascii="Consolas" w:hAnsi="Consolas" w:cs="Consolas"/>
-          <w:color w:val="24292E"/>
-          <w:lang w:val="en-US"/>
-        </w:rPr>
-        <w:t xml:space="preserve"> x1,y1, x2,y2, x3,y3</w:t>
-      </w:r>
-    </w:p>
-    <w:p>
-      <w:pPr>
-        <w:pStyle w:val="Rubrik3"/>
-        <w:spacing w:before="360" w:beforeAutospacing="0" w:after="240" w:afterAutospacing="0"/>
-        <w:rPr>
-          <w:rFonts w:ascii="Segoe UI" w:hAnsi="Segoe UI" w:cs="Segoe UI"/>
-          <w:color w:val="24292E"/>
-          <w:sz w:val="30"/>
-          <w:szCs w:val="30"/>
-          <w:lang w:val="en-US"/>
-        </w:rPr>
-      </w:pPr>
-      <w:hyperlink r:id="rId19" w:anchor="/p5/quad" w:history="1">
+      </w:pPr>
+      <w:hyperlink r:id="rId24" w:anchor="/p5/quad" w:history="1">
         <w:proofErr w:type="gramStart"/>
         <w:r>
           <w:rPr>
@@ -3203,7 +3100,7 @@
           <w:szCs w:val="30"/>
         </w:rPr>
       </w:pPr>
-      <w:hyperlink r:id="rId20" w:anchor="/p5/arc" w:history="1">
+      <w:hyperlink r:id="rId25" w:anchor="/p5/arc" w:history="1">
         <w:proofErr w:type="spellStart"/>
         <w:r>
           <w:rPr>
@@ -3509,44 +3406,23 @@
           <w:lang w:val="en-US"/>
         </w:rPr>
       </w:pPr>
-      <w:r>
-        <w:fldChar w:fldCharType="begin"/>
-      </w:r>
-      <w:r>
-        <w:rPr>
-          <w:lang w:val="en-US"/>
-        </w:rPr>
-        <w:instrText xml:space="preserve"> HYPERLINK "https://p5js.org/reference/" \l "/p5/rectMode" </w:instrText>
-      </w:r>
-      <w:r>
-        <w:fldChar w:fldCharType="separate"/>
-      </w:r>
-      <w:proofErr w:type="spellStart"/>
-      <w:proofErr w:type="gramStart"/>
-      <w:r>
-        <w:rPr>
-          <w:rStyle w:val="Hyperlnk"/>
-          <w:rFonts w:ascii="Segoe UI" w:hAnsi="Segoe UI" w:cs="Segoe UI"/>
-          <w:color w:val="0366D6"/>
-          <w:sz w:val="30"/>
-          <w:szCs w:val="30"/>
-          <w:lang w:val="en-US"/>
-        </w:rPr>
-        <w:t>rectMode</w:t>
-      </w:r>
-      <w:proofErr w:type="spellEnd"/>
-      <w:proofErr w:type="gramEnd"/>
-      <w:r>
-        <w:rPr>
-          <w:rStyle w:val="Hyperlnk"/>
-          <w:rFonts w:ascii="Segoe UI" w:hAnsi="Segoe UI" w:cs="Segoe UI"/>
-          <w:color w:val="0366D6"/>
-          <w:sz w:val="30"/>
-          <w:szCs w:val="30"/>
-          <w:lang w:val="en-US"/>
-        </w:rPr>
-        <w:fldChar w:fldCharType="end"/>
-      </w:r>
+      <w:hyperlink r:id="rId26" w:anchor="/p5/rectMode" w:history="1">
+        <w:proofErr w:type="spellStart"/>
+        <w:proofErr w:type="gramStart"/>
+        <w:r>
+          <w:rPr>
+            <w:rStyle w:val="Hyperlnk"/>
+            <w:rFonts w:ascii="Segoe UI" w:hAnsi="Segoe UI" w:cs="Segoe UI"/>
+            <w:color w:val="0366D6"/>
+            <w:sz w:val="30"/>
+            <w:szCs w:val="30"/>
+            <w:lang w:val="en-US"/>
+          </w:rPr>
+          <w:t>rectMode</w:t>
+        </w:r>
+        <w:proofErr w:type="spellEnd"/>
+        <w:proofErr w:type="gramEnd"/>
+      </w:hyperlink>
     </w:p>
     <w:p>
       <w:pPr>
@@ -3659,7 +3535,7 @@
           <w:szCs w:val="30"/>
         </w:rPr>
       </w:pPr>
-      <w:hyperlink r:id="rId21" w:anchor="/p5/ellipseMode" w:history="1">
+      <w:hyperlink r:id="rId27" w:anchor="/p5/ellipseMode" w:history="1">
         <w:proofErr w:type="spellStart"/>
         <w:r>
           <w:rPr>
@@ -3768,7 +3644,7 @@
           <w:szCs w:val="30"/>
         </w:rPr>
       </w:pPr>
-      <w:hyperlink r:id="rId22" w:anchor="/p5/text" w:history="1">
+      <w:hyperlink r:id="rId28" w:anchor="/p5/text" w:history="1">
         <w:r>
           <w:rPr>
             <w:rStyle w:val="Hyperlnk"/>
@@ -3795,7 +3671,7 @@
           <w:szCs w:val="24"/>
         </w:rPr>
       </w:pPr>
-      <w:hyperlink r:id="rId23" w:anchor="/p5/textAlign" w:history="1">
+      <w:hyperlink r:id="rId29" w:anchor="/p5/textAlign" w:history="1">
         <w:proofErr w:type="spellStart"/>
         <w:r>
           <w:rPr>
@@ -3929,7 +3805,7 @@
           <w:color w:val="24292E"/>
         </w:rPr>
       </w:pPr>
-      <w:hyperlink r:id="rId24" w:anchor="/p5/textSize" w:history="1">
+      <w:hyperlink r:id="rId30" w:anchor="/p5/textSize" w:history="1">
         <w:proofErr w:type="spellStart"/>
         <w:r>
           <w:rPr>
@@ -3969,7 +3845,7 @@
           <w:color w:val="24292E"/>
         </w:rPr>
       </w:pPr>
-      <w:hyperlink r:id="rId25" w:anchor="/p5/textFont" w:history="1">
+      <w:hyperlink r:id="rId31" w:anchor="/p5/textFont" w:history="1">
         <w:proofErr w:type="spellStart"/>
         <w:proofErr w:type="gramStart"/>
         <w:r>
@@ -4069,7 +3945,7 @@
           <w:szCs w:val="30"/>
         </w:rPr>
       </w:pPr>
-      <w:hyperlink r:id="rId26" w:anchor="range" w:history="1">
+      <w:hyperlink r:id="rId32" w:anchor="range" w:history="1">
         <w:proofErr w:type="spellStart"/>
         <w:r>
           <w:rPr>
@@ -5192,7 +5068,7 @@
           <w:szCs w:val="30"/>
         </w:rPr>
       </w:pPr>
-      <w:hyperlink r:id="rId27" w:anchor="loops" w:history="1">
+      <w:hyperlink r:id="rId33" w:anchor="loops" w:history="1">
         <w:r>
           <w:rPr>
             <w:rStyle w:val="Hyperlnk"/>
@@ -7112,7 +6988,7 @@
           <w:szCs w:val="30"/>
         </w:rPr>
       </w:pPr>
-      <w:hyperlink r:id="rId28" w:anchor="/p5/lerp" w:history="1">
+      <w:hyperlink r:id="rId34" w:anchor="/p5/lerp" w:history="1">
         <w:proofErr w:type="spellStart"/>
         <w:r>
           <w:rPr>
@@ -7771,42 +7647,640 @@
           <w:lang w:val="en-US"/>
         </w:rPr>
       </w:pPr>
-      <w:r>
-        <w:lastRenderedPageBreak/>
-        <w:fldChar w:fldCharType="begin"/>
-      </w:r>
-      <w:r>
-        <w:rPr>
-          <w:lang w:val="en-US"/>
-        </w:rPr>
-        <w:instrText xml:space="preserve"> HYPERLINK "http://coffeescript.org/" \l "conditionals" </w:instrText>
-      </w:r>
-      <w:r>
-        <w:fldChar w:fldCharType="separate"/>
-      </w:r>
+      <w:hyperlink r:id="rId35" w:anchor="conditionals" w:history="1">
+        <w:proofErr w:type="gramStart"/>
+        <w:r>
+          <w:rPr>
+            <w:rStyle w:val="Hyperlnk"/>
+            <w:rFonts w:ascii="Segoe UI" w:hAnsi="Segoe UI" w:cs="Segoe UI"/>
+            <w:color w:val="0366D6"/>
+            <w:sz w:val="30"/>
+            <w:szCs w:val="30"/>
+            <w:lang w:val="en-US"/>
+          </w:rPr>
+          <w:t>if</w:t>
+        </w:r>
+        <w:proofErr w:type="gramEnd"/>
+      </w:hyperlink>
+    </w:p>
+    <w:p>
+      <w:pPr>
+        <w:pStyle w:val="HTML-frformaterad"/>
+        <w:shd w:val="clear" w:color="auto" w:fill="F6F8FA"/>
+        <w:rPr>
+          <w:rFonts w:ascii="Consolas" w:hAnsi="Consolas" w:cs="Consolas"/>
+          <w:color w:val="24292E"/>
+          <w:lang w:val="en-US"/>
+        </w:rPr>
+      </w:pPr>
       <w:proofErr w:type="gramStart"/>
       <w:r>
         <w:rPr>
-          <w:rStyle w:val="Hyperlnk"/>
-          <w:rFonts w:ascii="Segoe UI" w:hAnsi="Segoe UI" w:cs="Segoe UI"/>
-          <w:color w:val="0366D6"/>
+          <w:rStyle w:val="pl-k"/>
+          <w:rFonts w:ascii="Consolas" w:hAnsi="Consolas" w:cs="Consolas"/>
+          <w:color w:val="A71D5D"/>
+          <w:lang w:val="en-US"/>
+        </w:rPr>
+        <w:t>if</w:t>
+      </w:r>
+      <w:proofErr w:type="gramEnd"/>
+      <w:r>
+        <w:rPr>
+          <w:rFonts w:ascii="Consolas" w:hAnsi="Consolas" w:cs="Consolas"/>
+          <w:color w:val="24292E"/>
+          <w:lang w:val="en-US"/>
+        </w:rPr>
+        <w:t xml:space="preserve"> </w:t>
+      </w:r>
+      <w:proofErr w:type="spellStart"/>
+      <w:r>
+        <w:rPr>
+          <w:rFonts w:ascii="Consolas" w:hAnsi="Consolas" w:cs="Consolas"/>
+          <w:color w:val="24292E"/>
+          <w:lang w:val="en-US"/>
+        </w:rPr>
+        <w:t>i</w:t>
+      </w:r>
+      <w:proofErr w:type="spellEnd"/>
+      <w:r>
+        <w:rPr>
+          <w:rFonts w:ascii="Consolas" w:hAnsi="Consolas" w:cs="Consolas"/>
+          <w:color w:val="24292E"/>
+          <w:lang w:val="en-US"/>
+        </w:rPr>
+        <w:t xml:space="preserve"> </w:t>
+      </w:r>
+      <w:r>
+        <w:rPr>
+          <w:rStyle w:val="pl-k"/>
+          <w:rFonts w:ascii="Consolas" w:hAnsi="Consolas" w:cs="Consolas"/>
+          <w:color w:val="A71D5D"/>
+          <w:lang w:val="en-US"/>
+        </w:rPr>
+        <w:t>%</w:t>
+      </w:r>
+      <w:r>
+        <w:rPr>
+          <w:rFonts w:ascii="Consolas" w:hAnsi="Consolas" w:cs="Consolas"/>
+          <w:color w:val="24292E"/>
+          <w:lang w:val="en-US"/>
+        </w:rPr>
+        <w:t xml:space="preserve"> </w:t>
+      </w:r>
+      <w:r>
+        <w:rPr>
+          <w:rStyle w:val="pl-c1"/>
+          <w:rFonts w:ascii="Consolas" w:hAnsi="Consolas" w:cs="Consolas"/>
+          <w:color w:val="0086B3"/>
+          <w:lang w:val="en-US"/>
+        </w:rPr>
+        <w:t>3</w:t>
+      </w:r>
+      <w:r>
+        <w:rPr>
+          <w:rFonts w:ascii="Consolas" w:hAnsi="Consolas" w:cs="Consolas"/>
+          <w:color w:val="24292E"/>
+          <w:lang w:val="en-US"/>
+        </w:rPr>
+        <w:t xml:space="preserve"> </w:t>
+      </w:r>
+      <w:r>
+        <w:rPr>
+          <w:rStyle w:val="pl-k"/>
+          <w:rFonts w:ascii="Consolas" w:hAnsi="Consolas" w:cs="Consolas"/>
+          <w:color w:val="A71D5D"/>
+          <w:lang w:val="en-US"/>
+        </w:rPr>
+        <w:t>==</w:t>
+      </w:r>
+      <w:r>
+        <w:rPr>
+          <w:rFonts w:ascii="Consolas" w:hAnsi="Consolas" w:cs="Consolas"/>
+          <w:color w:val="24292E"/>
+          <w:lang w:val="en-US"/>
+        </w:rPr>
+        <w:t xml:space="preserve"> </w:t>
+      </w:r>
+      <w:r>
+        <w:rPr>
+          <w:rStyle w:val="pl-c1"/>
+          <w:rFonts w:ascii="Consolas" w:hAnsi="Consolas" w:cs="Consolas"/>
+          <w:color w:val="0086B3"/>
+          <w:lang w:val="en-US"/>
+        </w:rPr>
+        <w:t>0</w:t>
+      </w:r>
+    </w:p>
+    <w:p>
+      <w:pPr>
+        <w:pStyle w:val="HTML-frformaterad"/>
+        <w:shd w:val="clear" w:color="auto" w:fill="F6F8FA"/>
+        <w:rPr>
+          <w:rFonts w:ascii="Consolas" w:hAnsi="Consolas" w:cs="Consolas"/>
+          <w:color w:val="24292E"/>
+          <w:lang w:val="en-US"/>
+        </w:rPr>
+      </w:pPr>
+      <w:r>
+        <w:rPr>
+          <w:rFonts w:ascii="Consolas" w:hAnsi="Consolas" w:cs="Consolas"/>
+          <w:color w:val="24292E"/>
+          <w:lang w:val="en-US"/>
+        </w:rPr>
+        <w:t xml:space="preserve">  </w:t>
+      </w:r>
+      <w:proofErr w:type="gramStart"/>
+      <w:r>
+        <w:rPr>
+          <w:rStyle w:val="pl-en"/>
+          <w:rFonts w:ascii="Consolas" w:hAnsi="Consolas" w:cs="Consolas"/>
+          <w:color w:val="795DA3"/>
+          <w:lang w:val="en-US"/>
+        </w:rPr>
+        <w:t>fc</w:t>
+      </w:r>
+      <w:proofErr w:type="gramEnd"/>
+      <w:r>
+        <w:rPr>
+          <w:rFonts w:ascii="Consolas" w:hAnsi="Consolas" w:cs="Consolas"/>
+          <w:color w:val="24292E"/>
+          <w:lang w:val="en-US"/>
+        </w:rPr>
+        <w:t xml:space="preserve"> </w:t>
+      </w:r>
+      <w:r>
+        <w:rPr>
+          <w:rStyle w:val="pl-c1"/>
+          <w:rFonts w:ascii="Consolas" w:hAnsi="Consolas" w:cs="Consolas"/>
+          <w:color w:val="0086B3"/>
+          <w:lang w:val="en-US"/>
+        </w:rPr>
+        <w:t>0</w:t>
+      </w:r>
+    </w:p>
+    <w:p>
+      <w:pPr>
+        <w:pStyle w:val="HTML-frformaterad"/>
+        <w:shd w:val="clear" w:color="auto" w:fill="F6F8FA"/>
+        <w:rPr>
+          <w:rFonts w:ascii="Consolas" w:hAnsi="Consolas" w:cs="Consolas"/>
+          <w:color w:val="24292E"/>
+          <w:lang w:val="en-US"/>
+        </w:rPr>
+      </w:pPr>
+      <w:proofErr w:type="gramStart"/>
+      <w:r>
+        <w:rPr>
+          <w:rStyle w:val="pl-k"/>
+          <w:rFonts w:ascii="Consolas" w:hAnsi="Consolas" w:cs="Consolas"/>
+          <w:color w:val="A71D5D"/>
+          <w:lang w:val="en-US"/>
+        </w:rPr>
+        <w:t>else</w:t>
+      </w:r>
+      <w:proofErr w:type="gramEnd"/>
+      <w:r>
+        <w:rPr>
+          <w:rFonts w:ascii="Consolas" w:hAnsi="Consolas" w:cs="Consolas"/>
+          <w:color w:val="24292E"/>
+          <w:lang w:val="en-US"/>
+        </w:rPr>
+        <w:t xml:space="preserve"> </w:t>
+      </w:r>
+      <w:r>
+        <w:rPr>
+          <w:rStyle w:val="pl-k"/>
+          <w:rFonts w:ascii="Consolas" w:hAnsi="Consolas" w:cs="Consolas"/>
+          <w:color w:val="A71D5D"/>
+          <w:lang w:val="en-US"/>
+        </w:rPr>
+        <w:t>if</w:t>
+      </w:r>
+      <w:r>
+        <w:rPr>
+          <w:rFonts w:ascii="Consolas" w:hAnsi="Consolas" w:cs="Consolas"/>
+          <w:color w:val="24292E"/>
+          <w:lang w:val="en-US"/>
+        </w:rPr>
+        <w:t xml:space="preserve"> </w:t>
+      </w:r>
+      <w:proofErr w:type="spellStart"/>
+      <w:r>
+        <w:rPr>
+          <w:rFonts w:ascii="Consolas" w:hAnsi="Consolas" w:cs="Consolas"/>
+          <w:color w:val="24292E"/>
+          <w:lang w:val="en-US"/>
+        </w:rPr>
+        <w:t>i</w:t>
+      </w:r>
+      <w:proofErr w:type="spellEnd"/>
+      <w:r>
+        <w:rPr>
+          <w:rFonts w:ascii="Consolas" w:hAnsi="Consolas" w:cs="Consolas"/>
+          <w:color w:val="24292E"/>
+          <w:lang w:val="en-US"/>
+        </w:rPr>
+        <w:t xml:space="preserve"> </w:t>
+      </w:r>
+      <w:r>
+        <w:rPr>
+          <w:rStyle w:val="pl-k"/>
+          <w:rFonts w:ascii="Consolas" w:hAnsi="Consolas" w:cs="Consolas"/>
+          <w:color w:val="A71D5D"/>
+          <w:lang w:val="en-US"/>
+        </w:rPr>
+        <w:t>%</w:t>
+      </w:r>
+      <w:r>
+        <w:rPr>
+          <w:rFonts w:ascii="Consolas" w:hAnsi="Consolas" w:cs="Consolas"/>
+          <w:color w:val="24292E"/>
+          <w:lang w:val="en-US"/>
+        </w:rPr>
+        <w:t xml:space="preserve"> </w:t>
+      </w:r>
+      <w:r>
+        <w:rPr>
+          <w:rStyle w:val="pl-c1"/>
+          <w:rFonts w:ascii="Consolas" w:hAnsi="Consolas" w:cs="Consolas"/>
+          <w:color w:val="0086B3"/>
+          <w:lang w:val="en-US"/>
+        </w:rPr>
+        <w:t>3</w:t>
+      </w:r>
+      <w:r>
+        <w:rPr>
+          <w:rFonts w:ascii="Consolas" w:hAnsi="Consolas" w:cs="Consolas"/>
+          <w:color w:val="24292E"/>
+          <w:lang w:val="en-US"/>
+        </w:rPr>
+        <w:t xml:space="preserve"> </w:t>
+      </w:r>
+      <w:r>
+        <w:rPr>
+          <w:rStyle w:val="pl-k"/>
+          <w:rFonts w:ascii="Consolas" w:hAnsi="Consolas" w:cs="Consolas"/>
+          <w:color w:val="A71D5D"/>
+          <w:lang w:val="en-US"/>
+        </w:rPr>
+        <w:t>==</w:t>
+      </w:r>
+      <w:r>
+        <w:rPr>
+          <w:rFonts w:ascii="Consolas" w:hAnsi="Consolas" w:cs="Consolas"/>
+          <w:color w:val="24292E"/>
+          <w:lang w:val="en-US"/>
+        </w:rPr>
+        <w:t xml:space="preserve"> </w:t>
+      </w:r>
+      <w:r>
+        <w:rPr>
+          <w:rStyle w:val="pl-c1"/>
+          <w:rFonts w:ascii="Consolas" w:hAnsi="Consolas" w:cs="Consolas"/>
+          <w:color w:val="0086B3"/>
+          <w:lang w:val="en-US"/>
+        </w:rPr>
+        <w:t>1</w:t>
+      </w:r>
+    </w:p>
+    <w:p>
+      <w:pPr>
+        <w:pStyle w:val="HTML-frformaterad"/>
+        <w:shd w:val="clear" w:color="auto" w:fill="F6F8FA"/>
+        <w:rPr>
+          <w:rFonts w:ascii="Consolas" w:hAnsi="Consolas" w:cs="Consolas"/>
+          <w:color w:val="24292E"/>
+          <w:lang w:val="en-US"/>
+        </w:rPr>
+      </w:pPr>
+      <w:r>
+        <w:rPr>
+          <w:rFonts w:ascii="Consolas" w:hAnsi="Consolas" w:cs="Consolas"/>
+          <w:color w:val="24292E"/>
+          <w:lang w:val="en-US"/>
+        </w:rPr>
+        <w:t xml:space="preserve">  </w:t>
+      </w:r>
+      <w:proofErr w:type="gramStart"/>
+      <w:r>
+        <w:rPr>
+          <w:rStyle w:val="pl-en"/>
+          <w:rFonts w:ascii="Consolas" w:hAnsi="Consolas" w:cs="Consolas"/>
+          <w:color w:val="795DA3"/>
+          <w:lang w:val="en-US"/>
+        </w:rPr>
+        <w:t>fc</w:t>
+      </w:r>
+      <w:proofErr w:type="gramEnd"/>
+      <w:r>
+        <w:rPr>
+          <w:rFonts w:ascii="Consolas" w:hAnsi="Consolas" w:cs="Consolas"/>
+          <w:color w:val="24292E"/>
+          <w:lang w:val="en-US"/>
+        </w:rPr>
+        <w:t xml:space="preserve"> </w:t>
+      </w:r>
+      <w:r>
+        <w:rPr>
+          <w:rStyle w:val="pl-c1"/>
+          <w:rFonts w:ascii="Consolas" w:hAnsi="Consolas" w:cs="Consolas"/>
+          <w:color w:val="0086B3"/>
+          <w:lang w:val="en-US"/>
+        </w:rPr>
+        <w:t>0.5</w:t>
+      </w:r>
+    </w:p>
+    <w:p>
+      <w:pPr>
+        <w:pStyle w:val="HTML-frformaterad"/>
+        <w:shd w:val="clear" w:color="auto" w:fill="F6F8FA"/>
+        <w:rPr>
+          <w:rFonts w:ascii="Consolas" w:hAnsi="Consolas" w:cs="Consolas"/>
+          <w:color w:val="24292E"/>
+          <w:lang w:val="en-US"/>
+        </w:rPr>
+      </w:pPr>
+      <w:proofErr w:type="gramStart"/>
+      <w:r>
+        <w:rPr>
+          <w:rStyle w:val="pl-k"/>
+          <w:rFonts w:ascii="Consolas" w:hAnsi="Consolas" w:cs="Consolas"/>
+          <w:color w:val="A71D5D"/>
+          <w:lang w:val="en-US"/>
+        </w:rPr>
+        <w:t>else</w:t>
+      </w:r>
+      <w:proofErr w:type="gramEnd"/>
+    </w:p>
+    <w:p>
+      <w:pPr>
+        <w:pStyle w:val="HTML-frformaterad"/>
+        <w:shd w:val="clear" w:color="auto" w:fill="F6F8FA"/>
+        <w:rPr>
+          <w:rFonts w:ascii="Consolas" w:hAnsi="Consolas" w:cs="Consolas"/>
+          <w:color w:val="24292E"/>
+          <w:lang w:val="en-US"/>
+        </w:rPr>
+      </w:pPr>
+      <w:r>
+        <w:rPr>
+          <w:rFonts w:ascii="Consolas" w:hAnsi="Consolas" w:cs="Consolas"/>
+          <w:color w:val="24292E"/>
+          <w:lang w:val="en-US"/>
+        </w:rPr>
+        <w:t xml:space="preserve">  </w:t>
+      </w:r>
+      <w:proofErr w:type="gramStart"/>
+      <w:r>
+        <w:rPr>
+          <w:rStyle w:val="pl-en"/>
+          <w:rFonts w:ascii="Consolas" w:hAnsi="Consolas" w:cs="Consolas"/>
+          <w:color w:val="795DA3"/>
+          <w:lang w:val="en-US"/>
+        </w:rPr>
+        <w:t>fc</w:t>
+      </w:r>
+      <w:proofErr w:type="gramEnd"/>
+      <w:r>
+        <w:rPr>
+          <w:rFonts w:ascii="Consolas" w:hAnsi="Consolas" w:cs="Consolas"/>
+          <w:color w:val="24292E"/>
+          <w:lang w:val="en-US"/>
+        </w:rPr>
+        <w:t xml:space="preserve"> </w:t>
+      </w:r>
+      <w:r>
+        <w:rPr>
+          <w:rStyle w:val="pl-c1"/>
+          <w:rFonts w:ascii="Consolas" w:hAnsi="Consolas" w:cs="Consolas"/>
+          <w:color w:val="0086B3"/>
+          <w:lang w:val="en-US"/>
+        </w:rPr>
+        <w:t>1</w:t>
+      </w:r>
+    </w:p>
+    <w:p>
+      <w:pPr>
+        <w:pStyle w:val="HTML-frformaterad"/>
+        <w:shd w:val="clear" w:color="auto" w:fill="F6F8FA"/>
+        <w:rPr>
+          <w:rFonts w:ascii="Consolas" w:hAnsi="Consolas" w:cs="Consolas"/>
+          <w:color w:val="24292E"/>
+          <w:lang w:val="en-US"/>
+        </w:rPr>
+      </w:pPr>
+    </w:p>
+    <w:p>
+      <w:pPr>
+        <w:pStyle w:val="HTML-frformaterad"/>
+        <w:shd w:val="clear" w:color="auto" w:fill="F6F8FA"/>
+        <w:rPr>
+          <w:rFonts w:ascii="Consolas" w:hAnsi="Consolas" w:cs="Consolas"/>
+          <w:color w:val="24292E"/>
+          <w:lang w:val="en-US"/>
+        </w:rPr>
+      </w:pPr>
+      <w:proofErr w:type="gramStart"/>
+      <w:r>
+        <w:rPr>
+          <w:rFonts w:ascii="Consolas" w:hAnsi="Consolas" w:cs="Consolas"/>
+          <w:color w:val="24292E"/>
+          <w:lang w:val="en-US"/>
+        </w:rPr>
+        <w:t>fc</w:t>
+      </w:r>
+      <w:proofErr w:type="gramEnd"/>
+      <w:r>
+        <w:rPr>
+          <w:rFonts w:ascii="Consolas" w:hAnsi="Consolas" w:cs="Consolas"/>
+          <w:color w:val="24292E"/>
+          <w:lang w:val="en-US"/>
+        </w:rPr>
+        <w:t xml:space="preserve"> </w:t>
+      </w:r>
+      <w:r>
+        <w:rPr>
+          <w:rStyle w:val="pl-k"/>
+          <w:rFonts w:ascii="Consolas" w:hAnsi="Consolas" w:cs="Consolas"/>
+          <w:color w:val="A71D5D"/>
+          <w:lang w:val="en-US"/>
+        </w:rPr>
+        <w:t>if</w:t>
+      </w:r>
+      <w:r>
+        <w:rPr>
+          <w:rFonts w:ascii="Consolas" w:hAnsi="Consolas" w:cs="Consolas"/>
+          <w:color w:val="24292E"/>
+          <w:lang w:val="en-US"/>
+        </w:rPr>
+        <w:t xml:space="preserve"> </w:t>
+      </w:r>
+      <w:proofErr w:type="spellStart"/>
+      <w:r>
+        <w:rPr>
+          <w:rFonts w:ascii="Consolas" w:hAnsi="Consolas" w:cs="Consolas"/>
+          <w:color w:val="24292E"/>
+          <w:lang w:val="en-US"/>
+        </w:rPr>
+        <w:t>i</w:t>
+      </w:r>
+      <w:proofErr w:type="spellEnd"/>
+      <w:r>
+        <w:rPr>
+          <w:rFonts w:ascii="Consolas" w:hAnsi="Consolas" w:cs="Consolas"/>
+          <w:color w:val="24292E"/>
+          <w:lang w:val="en-US"/>
+        </w:rPr>
+        <w:t xml:space="preserve"> </w:t>
+      </w:r>
+      <w:r>
+        <w:rPr>
+          <w:rStyle w:val="pl-k"/>
+          <w:rFonts w:ascii="Consolas" w:hAnsi="Consolas" w:cs="Consolas"/>
+          <w:color w:val="A71D5D"/>
+          <w:lang w:val="en-US"/>
+        </w:rPr>
+        <w:t>%</w:t>
+      </w:r>
+      <w:r>
+        <w:rPr>
+          <w:rFonts w:ascii="Consolas" w:hAnsi="Consolas" w:cs="Consolas"/>
+          <w:color w:val="24292E"/>
+          <w:lang w:val="en-US"/>
+        </w:rPr>
+        <w:t xml:space="preserve"> </w:t>
+      </w:r>
+      <w:r>
+        <w:rPr>
+          <w:rStyle w:val="pl-c1"/>
+          <w:rFonts w:ascii="Consolas" w:hAnsi="Consolas" w:cs="Consolas"/>
+          <w:color w:val="0086B3"/>
+          <w:lang w:val="en-US"/>
+        </w:rPr>
+        <w:t>3</w:t>
+      </w:r>
+      <w:r>
+        <w:rPr>
+          <w:rFonts w:ascii="Consolas" w:hAnsi="Consolas" w:cs="Consolas"/>
+          <w:color w:val="24292E"/>
+          <w:lang w:val="en-US"/>
+        </w:rPr>
+        <w:t xml:space="preserve"> </w:t>
+      </w:r>
+      <w:r>
+        <w:rPr>
+          <w:rStyle w:val="pl-k"/>
+          <w:rFonts w:ascii="Consolas" w:hAnsi="Consolas" w:cs="Consolas"/>
+          <w:color w:val="A71D5D"/>
+          <w:lang w:val="en-US"/>
+        </w:rPr>
+        <w:t>==</w:t>
+      </w:r>
+      <w:r>
+        <w:rPr>
+          <w:rFonts w:ascii="Consolas" w:hAnsi="Consolas" w:cs="Consolas"/>
+          <w:color w:val="24292E"/>
+          <w:lang w:val="en-US"/>
+        </w:rPr>
+        <w:t xml:space="preserve"> </w:t>
+      </w:r>
+      <w:r>
+        <w:rPr>
+          <w:rStyle w:val="pl-c1"/>
+          <w:rFonts w:ascii="Consolas" w:hAnsi="Consolas" w:cs="Consolas"/>
+          <w:color w:val="0086B3"/>
+          <w:lang w:val="en-US"/>
+        </w:rPr>
+        <w:t>0</w:t>
+      </w:r>
+      <w:r>
+        <w:rPr>
+          <w:rFonts w:ascii="Consolas" w:hAnsi="Consolas" w:cs="Consolas"/>
+          <w:color w:val="24292E"/>
+          <w:lang w:val="en-US"/>
+        </w:rPr>
+        <w:t xml:space="preserve"> </w:t>
+      </w:r>
+      <w:r>
+        <w:rPr>
+          <w:rStyle w:val="pl-k"/>
+          <w:rFonts w:ascii="Consolas" w:hAnsi="Consolas" w:cs="Consolas"/>
+          <w:color w:val="A71D5D"/>
+          <w:lang w:val="en-US"/>
+        </w:rPr>
+        <w:t>then</w:t>
+      </w:r>
+      <w:r>
+        <w:rPr>
+          <w:rFonts w:ascii="Consolas" w:hAnsi="Consolas" w:cs="Consolas"/>
+          <w:color w:val="24292E"/>
+          <w:lang w:val="en-US"/>
+        </w:rPr>
+        <w:t xml:space="preserve"> </w:t>
+      </w:r>
+      <w:r>
+        <w:rPr>
+          <w:rStyle w:val="pl-c1"/>
+          <w:rFonts w:ascii="Consolas" w:hAnsi="Consolas" w:cs="Consolas"/>
+          <w:color w:val="0086B3"/>
+          <w:lang w:val="en-US"/>
+        </w:rPr>
+        <w:t>0</w:t>
+      </w:r>
+      <w:r>
+        <w:rPr>
+          <w:rFonts w:ascii="Consolas" w:hAnsi="Consolas" w:cs="Consolas"/>
+          <w:color w:val="24292E"/>
+          <w:lang w:val="en-US"/>
+        </w:rPr>
+        <w:t xml:space="preserve"> </w:t>
+      </w:r>
+      <w:r>
+        <w:rPr>
+          <w:rStyle w:val="pl-k"/>
+          <w:rFonts w:ascii="Consolas" w:hAnsi="Consolas" w:cs="Consolas"/>
+          <w:color w:val="A71D5D"/>
+          <w:lang w:val="en-US"/>
+        </w:rPr>
+        <w:t>else</w:t>
+      </w:r>
+      <w:r>
+        <w:rPr>
+          <w:rFonts w:ascii="Consolas" w:hAnsi="Consolas" w:cs="Consolas"/>
+          <w:color w:val="24292E"/>
+          <w:lang w:val="en-US"/>
+        </w:rPr>
+        <w:t xml:space="preserve"> </w:t>
+      </w:r>
+      <w:r>
+        <w:rPr>
+          <w:rStyle w:val="pl-c1"/>
+          <w:rFonts w:ascii="Consolas" w:hAnsi="Consolas" w:cs="Consolas"/>
+          <w:color w:val="0086B3"/>
+          <w:lang w:val="en-US"/>
+        </w:rPr>
+        <w:t>0.5</w:t>
+      </w:r>
+    </w:p>
+    <w:p>
+      <w:pPr>
+        <w:pStyle w:val="Rubrik3"/>
+        <w:spacing w:before="360" w:beforeAutospacing="0" w:after="240" w:afterAutospacing="0"/>
+        <w:rPr>
+          <w:rFonts w:ascii="Segoe UI" w:hAnsi="Segoe UI" w:cs="Segoe UI"/>
+          <w:color w:val="24292E"/>
           <w:sz w:val="30"/>
           <w:szCs w:val="30"/>
-          <w:lang w:val="en-US"/>
-        </w:rPr>
-        <w:t>if</w:t>
-      </w:r>
-      <w:proofErr w:type="gramEnd"/>
-      <w:r>
-        <w:rPr>
-          <w:rStyle w:val="Hyperlnk"/>
-          <w:rFonts w:ascii="Segoe UI" w:hAnsi="Segoe UI" w:cs="Segoe UI"/>
-          <w:color w:val="0366D6"/>
+        </w:rPr>
+      </w:pPr>
+      <w:r>
+        <w:rPr>
+          <w:rFonts w:ascii="Segoe UI" w:hAnsi="Segoe UI" w:cs="Segoe UI"/>
+          <w:color w:val="24292E"/>
           <w:sz w:val="30"/>
           <w:szCs w:val="30"/>
-          <w:lang w:val="en-US"/>
-        </w:rPr>
-        <w:fldChar w:fldCharType="end"/>
+        </w:rPr>
+        <w:t>koordinatsystemet</w:t>
       </w:r>
     </w:p>
     <w:p>
@@ -7816,106 +8290,25 @@
         <w:rPr>
           <w:rFonts w:ascii="Consolas" w:hAnsi="Consolas" w:cs="Consolas"/>
           <w:color w:val="24292E"/>
-          <w:lang w:val="en-US"/>
         </w:rPr>
       </w:pPr>
       <w:proofErr w:type="gramStart"/>
       <w:r>
         <w:rPr>
-          <w:rStyle w:val="pl-k"/>
-          <w:rFonts w:ascii="Consolas" w:hAnsi="Consolas" w:cs="Consolas"/>
-          <w:color w:val="A71D5D"/>
-          <w:lang w:val="en-US"/>
-        </w:rPr>
-        <w:t>if</w:t>
+          <w:rStyle w:val="pl-en"/>
+          <w:rFonts w:ascii="Consolas" w:hAnsi="Consolas" w:cs="Consolas"/>
+          <w:color w:val="795DA3"/>
+        </w:rPr>
+        <w:t>kommando</w:t>
+      </w:r>
+      <w:r>
+        <w:rPr>
+          <w:rFonts w:ascii="Consolas" w:hAnsi="Consolas" w:cs="Consolas"/>
+          <w:color w:val="24292E"/>
+        </w:rPr>
+        <w:t xml:space="preserve">        kommentar</w:t>
       </w:r>
       <w:proofErr w:type="gramEnd"/>
-      <w:r>
-        <w:rPr>
-          <w:rFonts w:ascii="Consolas" w:hAnsi="Consolas" w:cs="Consolas"/>
-          <w:color w:val="24292E"/>
-          <w:lang w:val="en-US"/>
-        </w:rPr>
-        <w:t xml:space="preserve"> </w:t>
-      </w:r>
-      <w:proofErr w:type="spellStart"/>
-      <w:r>
-        <w:rPr>
-          <w:rFonts w:ascii="Consolas" w:hAnsi="Consolas" w:cs="Consolas"/>
-          <w:color w:val="24292E"/>
-          <w:lang w:val="en-US"/>
-        </w:rPr>
-        <w:t>i</w:t>
-      </w:r>
-      <w:proofErr w:type="spellEnd"/>
-      <w:r>
-        <w:rPr>
-          <w:rFonts w:ascii="Consolas" w:hAnsi="Consolas" w:cs="Consolas"/>
-          <w:color w:val="24292E"/>
-          <w:lang w:val="en-US"/>
-        </w:rPr>
-        <w:t xml:space="preserve"> </w:t>
-      </w:r>
-      <w:r>
-        <w:rPr>
-          <w:rStyle w:val="pl-k"/>
-          <w:rFonts w:ascii="Consolas" w:hAnsi="Consolas" w:cs="Consolas"/>
-          <w:color w:val="A71D5D"/>
-          <w:lang w:val="en-US"/>
-        </w:rPr>
-        <w:t>%</w:t>
-      </w:r>
-      <w:r>
-        <w:rPr>
-          <w:rFonts w:ascii="Consolas" w:hAnsi="Consolas" w:cs="Consolas"/>
-          <w:color w:val="24292E"/>
-          <w:lang w:val="en-US"/>
-        </w:rPr>
-        <w:t xml:space="preserve"> </w:t>
-      </w:r>
-      <w:r>
-        <w:rPr>
-          <w:rStyle w:val="pl-c1"/>
-          <w:rFonts w:ascii="Consolas" w:hAnsi="Consolas" w:cs="Consolas"/>
-          <w:color w:val="0086B3"/>
-          <w:lang w:val="en-US"/>
-        </w:rPr>
-        <w:t>3</w:t>
-      </w:r>
-      <w:r>
-        <w:rPr>
-          <w:rFonts w:ascii="Consolas" w:hAnsi="Consolas" w:cs="Consolas"/>
-          <w:color w:val="24292E"/>
-          <w:lang w:val="en-US"/>
-        </w:rPr>
-        <w:t xml:space="preserve"> </w:t>
-      </w:r>
-      <w:r>
-        <w:rPr>
-          <w:rStyle w:val="pl-k"/>
-          <w:rFonts w:ascii="Consolas" w:hAnsi="Consolas" w:cs="Consolas"/>
-          <w:color w:val="A71D5D"/>
-          <w:lang w:val="en-US"/>
-        </w:rPr>
-        <w:t>==</w:t>
-      </w:r>
-      <w:r>
-        <w:rPr>
-          <w:rFonts w:ascii="Consolas" w:hAnsi="Consolas" w:cs="Consolas"/>
-          <w:color w:val="24292E"/>
-          <w:lang w:val="en-US"/>
-        </w:rPr>
-        <w:t xml:space="preserve"> </w:t>
-      </w:r>
-      <w:r>
-        <w:rPr>
-          <w:rStyle w:val="pl-c1"/>
-          <w:rFonts w:ascii="Consolas" w:hAnsi="Consolas" w:cs="Consolas"/>
-          <w:color w:val="0086B3"/>
-          <w:lang w:val="en-US"/>
-        </w:rPr>
-        <w:t>0</w:t>
-      </w:r>
     </w:p>
     <w:p>
       <w:pPr>
@@ -7924,44 +8317,15 @@
         <w:rPr>
           <w:rFonts w:ascii="Consolas" w:hAnsi="Consolas" w:cs="Consolas"/>
           <w:color w:val="24292E"/>
-          <w:lang w:val="en-US"/>
-        </w:rPr>
-      </w:pPr>
-      <w:r>
-        <w:rPr>
-          <w:rFonts w:ascii="Consolas" w:hAnsi="Consolas" w:cs="Consolas"/>
-          <w:color w:val="24292E"/>
-          <w:lang w:val="en-US"/>
-        </w:rPr>
-        <w:t xml:space="preserve">  </w:t>
-      </w:r>
-      <w:proofErr w:type="gramStart"/>
-      <w:r>
-        <w:rPr>
-          <w:rStyle w:val="pl-en"/>
-          <w:rFonts w:ascii="Consolas" w:hAnsi="Consolas" w:cs="Consolas"/>
-          <w:color w:val="795DA3"/>
-          <w:lang w:val="en-US"/>
-        </w:rPr>
-        <w:t>fc</w:t>
-      </w:r>
-      <w:proofErr w:type="gramEnd"/>
-      <w:r>
-        <w:rPr>
-          <w:rFonts w:ascii="Consolas" w:hAnsi="Consolas" w:cs="Consolas"/>
-          <w:color w:val="24292E"/>
-          <w:lang w:val="en-US"/>
-        </w:rPr>
-        <w:t xml:space="preserve"> </w:t>
-      </w:r>
-      <w:r>
-        <w:rPr>
-          <w:rStyle w:val="pl-c1"/>
-          <w:rFonts w:ascii="Consolas" w:hAnsi="Consolas" w:cs="Consolas"/>
-          <w:color w:val="0086B3"/>
-          <w:lang w:val="en-US"/>
-        </w:rPr>
-        <w:t>0</w:t>
+        </w:rPr>
+      </w:pPr>
+      <w:r>
+        <w:rPr>
+          <w:rStyle w:val="pl-k"/>
+          <w:rFonts w:ascii="Consolas" w:hAnsi="Consolas" w:cs="Consolas"/>
+          <w:color w:val="A71D5D"/>
+        </w:rPr>
+        <w:t>=========================</w:t>
       </w:r>
     </w:p>
     <w:p>
@@ -7971,122 +8335,63 @@
         <w:rPr>
           <w:rFonts w:ascii="Consolas" w:hAnsi="Consolas" w:cs="Consolas"/>
           <w:color w:val="24292E"/>
-          <w:lang w:val="en-US"/>
-        </w:rPr>
-      </w:pPr>
+        </w:rPr>
+      </w:pPr>
+      <w:r>
+        <w:rPr>
+          <w:rStyle w:val="pl-en"/>
+          <w:rFonts w:ascii="Consolas" w:hAnsi="Consolas" w:cs="Consolas"/>
+          <w:color w:val="795DA3"/>
+        </w:rPr>
+        <w:t>translate</w:t>
+      </w:r>
+      <w:r>
+        <w:rPr>
+          <w:rFonts w:ascii="Consolas" w:hAnsi="Consolas" w:cs="Consolas"/>
+          <w:color w:val="24292E"/>
+        </w:rPr>
+        <w:t xml:space="preserve"> </w:t>
+      </w:r>
+      <w:proofErr w:type="spellStart"/>
       <w:proofErr w:type="gramStart"/>
       <w:r>
         <w:rPr>
-          <w:rStyle w:val="pl-k"/>
-          <w:rFonts w:ascii="Consolas" w:hAnsi="Consolas" w:cs="Consolas"/>
-          <w:color w:val="A71D5D"/>
-          <w:lang w:val="en-US"/>
-        </w:rPr>
-        <w:t>else</w:t>
-      </w:r>
+          <w:rFonts w:ascii="Consolas" w:hAnsi="Consolas" w:cs="Consolas"/>
+          <w:color w:val="24292E"/>
+        </w:rPr>
+        <w:t>x,</w:t>
+      </w:r>
+      <w:r>
+        <w:rPr>
+          <w:rStyle w:val="pl-en"/>
+          <w:rFonts w:ascii="Consolas" w:hAnsi="Consolas" w:cs="Consolas"/>
+          <w:color w:val="795DA3"/>
+        </w:rPr>
+        <w:t>y</w:t>
+      </w:r>
+      <w:proofErr w:type="spellEnd"/>
       <w:proofErr w:type="gramEnd"/>
       <w:r>
         <w:rPr>
           <w:rFonts w:ascii="Consolas" w:hAnsi="Consolas" w:cs="Consolas"/>
           <w:color w:val="24292E"/>
-          <w:lang w:val="en-US"/>
-        </w:rPr>
-        <w:t xml:space="preserve"> </w:t>
-      </w:r>
-      <w:r>
-        <w:rPr>
-          <w:rStyle w:val="pl-k"/>
-          <w:rFonts w:ascii="Consolas" w:hAnsi="Consolas" w:cs="Consolas"/>
-          <w:color w:val="A71D5D"/>
-          <w:lang w:val="en-US"/>
-        </w:rPr>
-        <w:t>if</w:t>
-      </w:r>
-      <w:r>
-        <w:rPr>
-          <w:rFonts w:ascii="Consolas" w:hAnsi="Consolas" w:cs="Consolas"/>
-          <w:color w:val="24292E"/>
-          <w:lang w:val="en-US"/>
-        </w:rPr>
-        <w:t xml:space="preserve"> </w:t>
-      </w:r>
-      <w:proofErr w:type="spellStart"/>
-      <w:r>
-        <w:rPr>
-          <w:rFonts w:ascii="Consolas" w:hAnsi="Consolas" w:cs="Consolas"/>
-          <w:color w:val="24292E"/>
-          <w:lang w:val="en-US"/>
-        </w:rPr>
-        <w:t>i</w:t>
-      </w:r>
-      <w:proofErr w:type="spellEnd"/>
-      <w:r>
-        <w:rPr>
-          <w:rFonts w:ascii="Consolas" w:hAnsi="Consolas" w:cs="Consolas"/>
-          <w:color w:val="24292E"/>
-          <w:lang w:val="en-US"/>
-        </w:rPr>
-        <w:t xml:space="preserve"> </w:t>
-      </w:r>
-      <w:r>
-        <w:rPr>
-          <w:rStyle w:val="pl-k"/>
-          <w:rFonts w:ascii="Consolas" w:hAnsi="Consolas" w:cs="Consolas"/>
-          <w:color w:val="A71D5D"/>
-          <w:lang w:val="en-US"/>
-        </w:rPr>
-        <w:t>%</w:t>
-      </w:r>
-      <w:r>
-        <w:rPr>
-          <w:rFonts w:ascii="Consolas" w:hAnsi="Consolas" w:cs="Consolas"/>
-          <w:color w:val="24292E"/>
-          <w:lang w:val="en-US"/>
-        </w:rPr>
-        <w:t xml:space="preserve"> </w:t>
-      </w:r>
-      <w:r>
-        <w:rPr>
-          <w:rStyle w:val="pl-c1"/>
-          <w:rFonts w:ascii="Consolas" w:hAnsi="Consolas" w:cs="Consolas"/>
-          <w:color w:val="0086B3"/>
-          <w:lang w:val="en-US"/>
-        </w:rPr>
-        <w:t>3</w:t>
-      </w:r>
-      <w:r>
-        <w:rPr>
-          <w:rFonts w:ascii="Consolas" w:hAnsi="Consolas" w:cs="Consolas"/>
-          <w:color w:val="24292E"/>
-          <w:lang w:val="en-US"/>
-        </w:rPr>
-        <w:t xml:space="preserve"> </w:t>
-      </w:r>
-      <w:r>
-        <w:rPr>
-          <w:rStyle w:val="pl-k"/>
-          <w:rFonts w:ascii="Consolas" w:hAnsi="Consolas" w:cs="Consolas"/>
-          <w:color w:val="A71D5D"/>
-          <w:lang w:val="en-US"/>
-        </w:rPr>
-        <w:t>==</w:t>
-      </w:r>
-      <w:r>
-        <w:rPr>
-          <w:rFonts w:ascii="Consolas" w:hAnsi="Consolas" w:cs="Consolas"/>
-          <w:color w:val="24292E"/>
-          <w:lang w:val="en-US"/>
-        </w:rPr>
-        <w:t xml:space="preserve"> </w:t>
-      </w:r>
-      <w:r>
-        <w:rPr>
-          <w:rStyle w:val="pl-c1"/>
-          <w:rFonts w:ascii="Consolas" w:hAnsi="Consolas" w:cs="Consolas"/>
-          <w:color w:val="0086B3"/>
-          <w:lang w:val="en-US"/>
-        </w:rPr>
-        <w:t>1</w:t>
+        </w:rPr>
+        <w:t xml:space="preserve">   </w:t>
+      </w:r>
+      <w:r>
+        <w:rPr>
+          <w:rStyle w:val="pl-en"/>
+          <w:rFonts w:ascii="Consolas" w:hAnsi="Consolas" w:cs="Consolas"/>
+          <w:color w:val="795DA3"/>
+        </w:rPr>
+        <w:t>flyttar</w:t>
+      </w:r>
+      <w:r>
+        <w:rPr>
+          <w:rFonts w:ascii="Consolas" w:hAnsi="Consolas" w:cs="Consolas"/>
+          <w:color w:val="24292E"/>
+        </w:rPr>
+        <w:t xml:space="preserve"> origo</w:t>
       </w:r>
     </w:p>
     <w:p>
@@ -8096,44 +8401,73 @@
         <w:rPr>
           <w:rFonts w:ascii="Consolas" w:hAnsi="Consolas" w:cs="Consolas"/>
           <w:color w:val="24292E"/>
-          <w:lang w:val="en-US"/>
-        </w:rPr>
-      </w:pPr>
-      <w:r>
-        <w:rPr>
-          <w:rFonts w:ascii="Consolas" w:hAnsi="Consolas" w:cs="Consolas"/>
-          <w:color w:val="24292E"/>
-          <w:lang w:val="en-US"/>
-        </w:rPr>
-        <w:t xml:space="preserve">  </w:t>
-      </w:r>
+        </w:rPr>
+      </w:pPr>
+      <w:proofErr w:type="spellStart"/>
+      <w:r>
+        <w:rPr>
+          <w:rStyle w:val="pl-en"/>
+          <w:rFonts w:ascii="Consolas" w:hAnsi="Consolas" w:cs="Consolas"/>
+          <w:color w:val="795DA3"/>
+        </w:rPr>
+        <w:t>rd</w:t>
+      </w:r>
+      <w:proofErr w:type="spellEnd"/>
+      <w:r>
+        <w:rPr>
+          <w:rFonts w:ascii="Consolas" w:hAnsi="Consolas" w:cs="Consolas"/>
+          <w:color w:val="24292E"/>
+        </w:rPr>
+        <w:t xml:space="preserve"> </w:t>
+      </w:r>
+      <w:proofErr w:type="spellStart"/>
       <w:proofErr w:type="gramStart"/>
       <w:r>
         <w:rPr>
           <w:rStyle w:val="pl-en"/>
           <w:rFonts w:ascii="Consolas" w:hAnsi="Consolas" w:cs="Consolas"/>
           <w:color w:val="795DA3"/>
-          <w:lang w:val="en-US"/>
-        </w:rPr>
-        <w:t>fc</w:t>
+        </w:rPr>
+        <w:t>degrees</w:t>
+      </w:r>
+      <w:proofErr w:type="spellEnd"/>
+      <w:r>
+        <w:rPr>
+          <w:rFonts w:ascii="Consolas" w:hAnsi="Consolas" w:cs="Consolas"/>
+          <w:color w:val="24292E"/>
+        </w:rPr>
+        <w:t xml:space="preserve">      </w:t>
+      </w:r>
+      <w:r>
+        <w:rPr>
+          <w:rStyle w:val="pl-en"/>
+          <w:rFonts w:ascii="Consolas" w:hAnsi="Consolas" w:cs="Consolas"/>
+          <w:color w:val="795DA3"/>
+        </w:rPr>
+        <w:t>roterar</w:t>
       </w:r>
       <w:proofErr w:type="gramEnd"/>
       <w:r>
         <w:rPr>
           <w:rFonts w:ascii="Consolas" w:hAnsi="Consolas" w:cs="Consolas"/>
           <w:color w:val="24292E"/>
-          <w:lang w:val="en-US"/>
-        </w:rPr>
-        <w:t xml:space="preserve"> </w:t>
-      </w:r>
-      <w:r>
-        <w:rPr>
-          <w:rStyle w:val="pl-c1"/>
-          <w:rFonts w:ascii="Consolas" w:hAnsi="Consolas" w:cs="Consolas"/>
-          <w:color w:val="0086B3"/>
-          <w:lang w:val="en-US"/>
-        </w:rPr>
-        <w:t>0.5</w:t>
+        </w:rPr>
+        <w:t xml:space="preserve"> </w:t>
+      </w:r>
+      <w:r>
+        <w:rPr>
+          <w:rStyle w:val="pl-en"/>
+          <w:rFonts w:ascii="Consolas" w:hAnsi="Consolas" w:cs="Consolas"/>
+          <w:color w:val="795DA3"/>
+        </w:rPr>
+        <w:t>runt</w:t>
+      </w:r>
+      <w:r>
+        <w:rPr>
+          <w:rFonts w:ascii="Consolas" w:hAnsi="Consolas" w:cs="Consolas"/>
+          <w:color w:val="24292E"/>
+        </w:rPr>
+        <w:t xml:space="preserve"> origo</w:t>
       </w:r>
     </w:p>
     <w:p>
@@ -8143,20 +8477,145 @@
         <w:rPr>
           <w:rFonts w:ascii="Consolas" w:hAnsi="Consolas" w:cs="Consolas"/>
           <w:color w:val="24292E"/>
-          <w:lang w:val="en-US"/>
-        </w:rPr>
-      </w:pPr>
+        </w:rPr>
+      </w:pPr>
+      <w:proofErr w:type="spellStart"/>
+      <w:r>
+        <w:rPr>
+          <w:rStyle w:val="pl-en"/>
+          <w:rFonts w:ascii="Consolas" w:hAnsi="Consolas" w:cs="Consolas"/>
+          <w:color w:val="795DA3"/>
+        </w:rPr>
+        <w:t>scale</w:t>
+      </w:r>
+      <w:proofErr w:type="spellEnd"/>
+      <w:r>
+        <w:rPr>
+          <w:rFonts w:ascii="Consolas" w:hAnsi="Consolas" w:cs="Consolas"/>
+          <w:color w:val="24292E"/>
+        </w:rPr>
+        <w:t xml:space="preserve"> </w:t>
+      </w:r>
       <w:proofErr w:type="gramStart"/>
       <w:r>
         <w:rPr>
-          <w:rStyle w:val="pl-k"/>
-          <w:rFonts w:ascii="Consolas" w:hAnsi="Consolas" w:cs="Consolas"/>
-          <w:color w:val="A71D5D"/>
-          <w:lang w:val="en-US"/>
-        </w:rPr>
-        <w:t>else</w:t>
+          <w:rStyle w:val="pl-en"/>
+          <w:rFonts w:ascii="Consolas" w:hAnsi="Consolas" w:cs="Consolas"/>
+          <w:color w:val="795DA3"/>
+        </w:rPr>
+        <w:t>n</w:t>
+      </w:r>
+      <w:r>
+        <w:rPr>
+          <w:rFonts w:ascii="Consolas" w:hAnsi="Consolas" w:cs="Consolas"/>
+          <w:color w:val="24292E"/>
+        </w:rPr>
+        <w:t xml:space="preserve">         </w:t>
+      </w:r>
+      <w:r>
+        <w:rPr>
+          <w:rStyle w:val="pl-en"/>
+          <w:rFonts w:ascii="Consolas" w:hAnsi="Consolas" w:cs="Consolas"/>
+          <w:color w:val="795DA3"/>
+        </w:rPr>
+        <w:t>skalar</w:t>
       </w:r>
       <w:proofErr w:type="gramEnd"/>
+      <w:r>
+        <w:rPr>
+          <w:rFonts w:ascii="Consolas" w:hAnsi="Consolas" w:cs="Consolas"/>
+          <w:color w:val="24292E"/>
+        </w:rPr>
+        <w:t xml:space="preserve"> </w:t>
+      </w:r>
+      <w:r>
+        <w:rPr>
+          <w:rStyle w:val="pl-en"/>
+          <w:rFonts w:ascii="Consolas" w:hAnsi="Consolas" w:cs="Consolas"/>
+          <w:color w:val="795DA3"/>
+        </w:rPr>
+        <w:t>upp</w:t>
+      </w:r>
+      <w:r>
+        <w:rPr>
+          <w:rFonts w:ascii="Consolas" w:hAnsi="Consolas" w:cs="Consolas"/>
+          <w:color w:val="24292E"/>
+        </w:rPr>
+        <w:t xml:space="preserve"> </w:t>
+      </w:r>
+      <w:r>
+        <w:rPr>
+          <w:rStyle w:val="pl-en"/>
+          <w:rFonts w:ascii="Consolas" w:hAnsi="Consolas" w:cs="Consolas"/>
+          <w:color w:val="795DA3"/>
+        </w:rPr>
+        <w:t>eller</w:t>
+      </w:r>
+      <w:r>
+        <w:rPr>
+          <w:rFonts w:ascii="Consolas" w:hAnsi="Consolas" w:cs="Consolas"/>
+          <w:color w:val="24292E"/>
+        </w:rPr>
+        <w:t xml:space="preserve"> ner</w:t>
+      </w:r>
+    </w:p>
+    <w:p>
+      <w:pPr>
+        <w:pStyle w:val="Rubrik3"/>
+        <w:spacing w:before="360" w:beforeAutospacing="0" w:after="240" w:afterAutospacing="0"/>
+        <w:rPr>
+          <w:rFonts w:ascii="Segoe UI" w:hAnsi="Segoe UI" w:cs="Segoe UI"/>
+          <w:color w:val="24292E"/>
+          <w:sz w:val="30"/>
+          <w:szCs w:val="30"/>
+        </w:rPr>
+      </w:pPr>
+      <w:proofErr w:type="spellStart"/>
+      <w:r>
+        <w:rPr>
+          <w:rFonts w:ascii="Segoe UI" w:hAnsi="Segoe UI" w:cs="Segoe UI"/>
+          <w:color w:val="24292E"/>
+          <w:sz w:val="30"/>
+          <w:szCs w:val="30"/>
+        </w:rPr>
+        <w:t>rd</w:t>
+      </w:r>
+      <w:proofErr w:type="spellEnd"/>
+    </w:p>
+    <w:p>
+      <w:pPr>
+        <w:pStyle w:val="Normalwebb"/>
+        <w:spacing w:before="0" w:beforeAutospacing="0" w:after="240" w:afterAutospacing="0"/>
+        <w:rPr>
+          <w:rFonts w:ascii="Segoe UI" w:hAnsi="Segoe UI" w:cs="Segoe UI"/>
+          <w:color w:val="24292E"/>
+          <w:lang w:val="en-US"/>
+        </w:rPr>
+      </w:pPr>
+      <w:r>
+        <w:rPr>
+          <w:rFonts w:ascii="Segoe UI" w:hAnsi="Segoe UI" w:cs="Segoe UI"/>
+          <w:color w:val="24292E"/>
+        </w:rPr>
+        <w:t>Roterar en vinkel given i grader medurs.</w:t>
+      </w:r>
+      <w:r>
+        <w:rPr>
+          <w:rStyle w:val="apple-converted-space"/>
+          <w:rFonts w:ascii="Segoe UI" w:hAnsi="Segoe UI" w:cs="Segoe UI"/>
+          <w:color w:val="24292E"/>
+        </w:rPr>
+        <w:t> </w:t>
+      </w:r>
+      <w:r>
+        <w:rPr>
+          <w:rStyle w:val="Betoning"/>
+          <w:rFonts w:ascii="Segoe UI" w:hAnsi="Segoe UI" w:cs="Segoe UI"/>
+          <w:color w:val="24292E"/>
+          <w:lang w:val="en-US"/>
+        </w:rPr>
+        <w:t>Rotate a given angle in degrees clockwise</w:t>
+      </w:r>
     </w:p>
     <w:p>
       <w:pPr>
@@ -8165,247 +8624,94 @@
         <w:rPr>
           <w:rFonts w:ascii="Consolas" w:hAnsi="Consolas" w:cs="Consolas"/>
           <w:color w:val="24292E"/>
-          <w:lang w:val="en-US"/>
-        </w:rPr>
-      </w:pPr>
-      <w:r>
-        <w:rPr>
-          <w:rFonts w:ascii="Consolas" w:hAnsi="Consolas" w:cs="Consolas"/>
-          <w:color w:val="24292E"/>
-          <w:lang w:val="en-US"/>
-        </w:rPr>
-        <w:t xml:space="preserve">  </w:t>
-      </w:r>
-      <w:proofErr w:type="gramStart"/>
+        </w:rPr>
+      </w:pPr>
+      <w:proofErr w:type="spellStart"/>
       <w:r>
         <w:rPr>
           <w:rStyle w:val="pl-en"/>
           <w:rFonts w:ascii="Consolas" w:hAnsi="Consolas" w:cs="Consolas"/>
           <w:color w:val="795DA3"/>
-          <w:lang w:val="en-US"/>
-        </w:rPr>
-        <w:t>fc</w:t>
-      </w:r>
-      <w:proofErr w:type="gramEnd"/>
-      <w:r>
-        <w:rPr>
-          <w:rFonts w:ascii="Consolas" w:hAnsi="Consolas" w:cs="Consolas"/>
-          <w:color w:val="24292E"/>
-          <w:lang w:val="en-US"/>
-        </w:rPr>
-        <w:t xml:space="preserve"> </w:t>
-      </w:r>
-      <w:r>
-        <w:rPr>
-          <w:rStyle w:val="pl-c1"/>
-          <w:rFonts w:ascii="Consolas" w:hAnsi="Consolas" w:cs="Consolas"/>
-          <w:color w:val="0086B3"/>
-          <w:lang w:val="en-US"/>
-        </w:rPr>
-        <w:t>1</w:t>
-      </w:r>
-    </w:p>
-    <w:p>
-      <w:pPr>
-        <w:pStyle w:val="HTML-frformaterad"/>
-        <w:shd w:val="clear" w:color="auto" w:fill="F6F8FA"/>
-        <w:rPr>
-          <w:rFonts w:ascii="Consolas" w:hAnsi="Consolas" w:cs="Consolas"/>
-          <w:color w:val="24292E"/>
-          <w:lang w:val="en-US"/>
-        </w:rPr>
-      </w:pPr>
-    </w:p>
-    <w:p>
-      <w:pPr>
-        <w:pStyle w:val="HTML-frformaterad"/>
-        <w:shd w:val="clear" w:color="auto" w:fill="F6F8FA"/>
-        <w:rPr>
-          <w:rFonts w:ascii="Consolas" w:hAnsi="Consolas" w:cs="Consolas"/>
-          <w:color w:val="24292E"/>
-          <w:lang w:val="en-US"/>
-        </w:rPr>
-      </w:pPr>
-      <w:proofErr w:type="gramStart"/>
-      <w:r>
-        <w:rPr>
-          <w:rFonts w:ascii="Consolas" w:hAnsi="Consolas" w:cs="Consolas"/>
-          <w:color w:val="24292E"/>
-          <w:lang w:val="en-US"/>
-        </w:rPr>
-        <w:t>fc</w:t>
-      </w:r>
-      <w:proofErr w:type="gramEnd"/>
-      <w:r>
-        <w:rPr>
-          <w:rFonts w:ascii="Consolas" w:hAnsi="Consolas" w:cs="Consolas"/>
-          <w:color w:val="24292E"/>
-          <w:lang w:val="en-US"/>
-        </w:rPr>
-        <w:t xml:space="preserve"> </w:t>
-      </w:r>
-      <w:r>
-        <w:rPr>
-          <w:rStyle w:val="pl-k"/>
-          <w:rFonts w:ascii="Consolas" w:hAnsi="Consolas" w:cs="Consolas"/>
-          <w:color w:val="A71D5D"/>
-          <w:lang w:val="en-US"/>
-        </w:rPr>
-        <w:t>if</w:t>
-      </w:r>
-      <w:r>
-        <w:rPr>
-          <w:rFonts w:ascii="Consolas" w:hAnsi="Consolas" w:cs="Consolas"/>
-          <w:color w:val="24292E"/>
-          <w:lang w:val="en-US"/>
+        </w:rPr>
+        <w:t>rd</w:t>
+      </w:r>
+      <w:proofErr w:type="spellEnd"/>
+      <w:r>
+        <w:rPr>
+          <w:rFonts w:ascii="Consolas" w:hAnsi="Consolas" w:cs="Consolas"/>
+          <w:color w:val="24292E"/>
+        </w:rPr>
+        <w:t xml:space="preserve"> </w:t>
+      </w:r>
+      <w:r>
+        <w:rPr>
+          <w:rStyle w:val="pl-k"/>
+          <w:rFonts w:ascii="Consolas" w:hAnsi="Consolas" w:cs="Consolas"/>
+          <w:color w:val="A71D5D"/>
+        </w:rPr>
+        <w:t>=</w:t>
+      </w:r>
+      <w:r>
+        <w:rPr>
+          <w:rStyle w:val="pl-smi"/>
+          <w:rFonts w:ascii="Consolas" w:hAnsi="Consolas" w:cs="Consolas"/>
+          <w:color w:val="333333"/>
+        </w:rPr>
+        <w:t xml:space="preserve"> (vinkel)</w:t>
+      </w:r>
+      <w:r>
+        <w:rPr>
+          <w:rFonts w:ascii="Consolas" w:hAnsi="Consolas" w:cs="Consolas"/>
+          <w:color w:val="24292E"/>
+        </w:rPr>
+        <w:t xml:space="preserve"> </w:t>
+      </w:r>
+      <w:r>
+        <w:rPr>
+          <w:rStyle w:val="pl-k"/>
+          <w:rFonts w:ascii="Consolas" w:hAnsi="Consolas" w:cs="Consolas"/>
+          <w:color w:val="A71D5D"/>
+        </w:rPr>
+        <w:t>-&gt;</w:t>
+      </w:r>
+      <w:r>
+        <w:rPr>
+          <w:rFonts w:ascii="Consolas" w:hAnsi="Consolas" w:cs="Consolas"/>
+          <w:color w:val="24292E"/>
         </w:rPr>
         <w:t xml:space="preserve"> </w:t>
       </w:r>
       <w:proofErr w:type="spellStart"/>
       <w:r>
         <w:rPr>
-          <w:rFonts w:ascii="Consolas" w:hAnsi="Consolas" w:cs="Consolas"/>
-          <w:color w:val="24292E"/>
-          <w:lang w:val="en-US"/>
-        </w:rPr>
-        <w:t>i</w:t>
+          <w:rStyle w:val="pl-en"/>
+          <w:rFonts w:ascii="Consolas" w:hAnsi="Consolas" w:cs="Consolas"/>
+          <w:color w:val="795DA3"/>
+        </w:rPr>
+        <w:t>rotate</w:t>
       </w:r>
       <w:proofErr w:type="spellEnd"/>
       <w:r>
         <w:rPr>
           <w:rFonts w:ascii="Consolas" w:hAnsi="Consolas" w:cs="Consolas"/>
           <w:color w:val="24292E"/>
-          <w:lang w:val="en-US"/>
-        </w:rPr>
-        <w:t xml:space="preserve"> </w:t>
-      </w:r>
-      <w:r>
-        <w:rPr>
-          <w:rStyle w:val="pl-k"/>
-          <w:rFonts w:ascii="Consolas" w:hAnsi="Consolas" w:cs="Consolas"/>
-          <w:color w:val="A71D5D"/>
-          <w:lang w:val="en-US"/>
-        </w:rPr>
-        <w:t>%</w:t>
-      </w:r>
-      <w:r>
-        <w:rPr>
-          <w:rFonts w:ascii="Consolas" w:hAnsi="Consolas" w:cs="Consolas"/>
-          <w:color w:val="24292E"/>
-          <w:lang w:val="en-US"/>
-        </w:rPr>
-        <w:t xml:space="preserve"> </w:t>
-      </w:r>
-      <w:r>
-        <w:rPr>
-          <w:rStyle w:val="pl-c1"/>
-          <w:rFonts w:ascii="Consolas" w:hAnsi="Consolas" w:cs="Consolas"/>
-          <w:color w:val="0086B3"/>
-          <w:lang w:val="en-US"/>
-        </w:rPr>
-        <w:t>3</w:t>
-      </w:r>
-      <w:r>
-        <w:rPr>
-          <w:rFonts w:ascii="Consolas" w:hAnsi="Consolas" w:cs="Consolas"/>
-          <w:color w:val="24292E"/>
-          <w:lang w:val="en-US"/>
-        </w:rPr>
-        <w:t xml:space="preserve"> </w:t>
-      </w:r>
-      <w:r>
-        <w:rPr>
-          <w:rStyle w:val="pl-k"/>
-          <w:rFonts w:ascii="Consolas" w:hAnsi="Consolas" w:cs="Consolas"/>
-          <w:color w:val="A71D5D"/>
-          <w:lang w:val="en-US"/>
-        </w:rPr>
-        <w:t>==</w:t>
-      </w:r>
-      <w:r>
-        <w:rPr>
-          <w:rFonts w:ascii="Consolas" w:hAnsi="Consolas" w:cs="Consolas"/>
-          <w:color w:val="24292E"/>
-          <w:lang w:val="en-US"/>
-        </w:rPr>
-        <w:t xml:space="preserve"> </w:t>
-      </w:r>
-      <w:r>
-        <w:rPr>
-          <w:rStyle w:val="pl-c1"/>
-          <w:rFonts w:ascii="Consolas" w:hAnsi="Consolas" w:cs="Consolas"/>
-          <w:color w:val="0086B3"/>
-          <w:lang w:val="en-US"/>
-        </w:rPr>
-        <w:t>0</w:t>
-      </w:r>
-      <w:r>
-        <w:rPr>
-          <w:rFonts w:ascii="Consolas" w:hAnsi="Consolas" w:cs="Consolas"/>
-          <w:color w:val="24292E"/>
-          <w:lang w:val="en-US"/>
-        </w:rPr>
-        <w:t xml:space="preserve"> </w:t>
-      </w:r>
-      <w:r>
-        <w:rPr>
-          <w:rStyle w:val="pl-k"/>
-          <w:rFonts w:ascii="Consolas" w:hAnsi="Consolas" w:cs="Consolas"/>
-          <w:color w:val="A71D5D"/>
-          <w:lang w:val="en-US"/>
-        </w:rPr>
-        <w:t>then</w:t>
-      </w:r>
-      <w:r>
-        <w:rPr>
-          <w:rFonts w:ascii="Consolas" w:hAnsi="Consolas" w:cs="Consolas"/>
-          <w:color w:val="24292E"/>
-          <w:lang w:val="en-US"/>
-        </w:rPr>
-        <w:t xml:space="preserve"> </w:t>
-      </w:r>
-      <w:r>
-        <w:rPr>
-          <w:rStyle w:val="pl-c1"/>
-          <w:rFonts w:ascii="Consolas" w:hAnsi="Consolas" w:cs="Consolas"/>
-          <w:color w:val="0086B3"/>
-          <w:lang w:val="en-US"/>
-        </w:rPr>
-        <w:t>0</w:t>
-      </w:r>
-      <w:r>
-        <w:rPr>
-          <w:rFonts w:ascii="Consolas" w:hAnsi="Consolas" w:cs="Consolas"/>
-          <w:color w:val="24292E"/>
-          <w:lang w:val="en-US"/>
-        </w:rPr>
-        <w:t xml:space="preserve"> </w:t>
-      </w:r>
-      <w:r>
-        <w:rPr>
-          <w:rStyle w:val="pl-k"/>
-          <w:rFonts w:ascii="Consolas" w:hAnsi="Consolas" w:cs="Consolas"/>
-          <w:color w:val="A71D5D"/>
-          <w:lang w:val="en-US"/>
-        </w:rPr>
-        <w:t>else</w:t>
-      </w:r>
-      <w:r>
-        <w:rPr>
-          <w:rFonts w:ascii="Consolas" w:hAnsi="Consolas" w:cs="Consolas"/>
-          <w:color w:val="24292E"/>
-          <w:lang w:val="en-US"/>
-        </w:rPr>
-        <w:t xml:space="preserve"> </w:t>
-      </w:r>
-      <w:r>
-        <w:rPr>
-          <w:rStyle w:val="pl-c1"/>
-          <w:rFonts w:ascii="Consolas" w:hAnsi="Consolas" w:cs="Consolas"/>
-          <w:color w:val="0086B3"/>
-          <w:lang w:val="en-US"/>
-        </w:rPr>
-        <w:t>0.5</w:t>
+        </w:rPr>
+        <w:t xml:space="preserve"> </w:t>
+      </w:r>
+      <w:r>
+        <w:rPr>
+          <w:rStyle w:val="pl-en"/>
+          <w:rFonts w:ascii="Consolas" w:hAnsi="Consolas" w:cs="Consolas"/>
+          <w:color w:val="795DA3"/>
+        </w:rPr>
+        <w:t>radians</w:t>
+      </w:r>
+      <w:r>
+        <w:rPr>
+          <w:rFonts w:ascii="Consolas" w:hAnsi="Consolas" w:cs="Consolas"/>
+          <w:color w:val="24292E"/>
+        </w:rPr>
+        <w:t xml:space="preserve"> vinkel</w:t>
       </w:r>
     </w:p>
     <w:p>
@@ -8419,459 +8725,7 @@
           <w:szCs w:val="30"/>
         </w:rPr>
       </w:pPr>
-      <w:r>
-        <w:rPr>
-          <w:rFonts w:ascii="Segoe UI" w:hAnsi="Segoe UI" w:cs="Segoe UI"/>
-          <w:color w:val="24292E"/>
-          <w:sz w:val="30"/>
-          <w:szCs w:val="30"/>
-        </w:rPr>
-        <w:t>koordinatsystemet</w:t>
-      </w:r>
-    </w:p>
-    <w:p>
-      <w:pPr>
-        <w:pStyle w:val="HTML-frformaterad"/>
-        <w:shd w:val="clear" w:color="auto" w:fill="F6F8FA"/>
-        <w:rPr>
-          <w:rFonts w:ascii="Consolas" w:hAnsi="Consolas" w:cs="Consolas"/>
-          <w:color w:val="24292E"/>
-        </w:rPr>
-      </w:pPr>
-      <w:proofErr w:type="gramStart"/>
-      <w:r>
-        <w:rPr>
-          <w:rStyle w:val="pl-en"/>
-          <w:rFonts w:ascii="Consolas" w:hAnsi="Consolas" w:cs="Consolas"/>
-          <w:color w:val="795DA3"/>
-        </w:rPr>
-        <w:t>kommando</w:t>
-      </w:r>
-      <w:r>
-        <w:rPr>
-          <w:rFonts w:ascii="Consolas" w:hAnsi="Consolas" w:cs="Consolas"/>
-          <w:color w:val="24292E"/>
-        </w:rPr>
-        <w:t xml:space="preserve">        kommentar</w:t>
-      </w:r>
-      <w:proofErr w:type="gramEnd"/>
-    </w:p>
-    <w:p>
-      <w:pPr>
-        <w:pStyle w:val="HTML-frformaterad"/>
-        <w:shd w:val="clear" w:color="auto" w:fill="F6F8FA"/>
-        <w:rPr>
-          <w:rFonts w:ascii="Consolas" w:hAnsi="Consolas" w:cs="Consolas"/>
-          <w:color w:val="24292E"/>
-        </w:rPr>
-      </w:pPr>
-      <w:r>
-        <w:rPr>
-          <w:rStyle w:val="pl-k"/>
-          <w:rFonts w:ascii="Consolas" w:hAnsi="Consolas" w:cs="Consolas"/>
-          <w:color w:val="A71D5D"/>
-        </w:rPr>
-        <w:t>=========================</w:t>
-      </w:r>
-    </w:p>
-    <w:p>
-      <w:pPr>
-        <w:pStyle w:val="HTML-frformaterad"/>
-        <w:shd w:val="clear" w:color="auto" w:fill="F6F8FA"/>
-        <w:rPr>
-          <w:rFonts w:ascii="Consolas" w:hAnsi="Consolas" w:cs="Consolas"/>
-          <w:color w:val="24292E"/>
-        </w:rPr>
-      </w:pPr>
-      <w:r>
-        <w:rPr>
-          <w:rStyle w:val="pl-en"/>
-          <w:rFonts w:ascii="Consolas" w:hAnsi="Consolas" w:cs="Consolas"/>
-          <w:color w:val="795DA3"/>
-        </w:rPr>
-        <w:t>translate</w:t>
-      </w:r>
-      <w:r>
-        <w:rPr>
-          <w:rFonts w:ascii="Consolas" w:hAnsi="Consolas" w:cs="Consolas"/>
-          <w:color w:val="24292E"/>
-        </w:rPr>
-        <w:t xml:space="preserve"> </w:t>
-      </w:r>
-      <w:proofErr w:type="spellStart"/>
-      <w:proofErr w:type="gramStart"/>
-      <w:r>
-        <w:rPr>
-          <w:rFonts w:ascii="Consolas" w:hAnsi="Consolas" w:cs="Consolas"/>
-          <w:color w:val="24292E"/>
-        </w:rPr>
-        <w:t>x,</w:t>
-      </w:r>
-      <w:r>
-        <w:rPr>
-          <w:rStyle w:val="pl-en"/>
-          <w:rFonts w:ascii="Consolas" w:hAnsi="Consolas" w:cs="Consolas"/>
-          <w:color w:val="795DA3"/>
-        </w:rPr>
-        <w:t>y</w:t>
-      </w:r>
-      <w:proofErr w:type="spellEnd"/>
-      <w:proofErr w:type="gramEnd"/>
-      <w:r>
-        <w:rPr>
-          <w:rFonts w:ascii="Consolas" w:hAnsi="Consolas" w:cs="Consolas"/>
-          <w:color w:val="24292E"/>
-        </w:rPr>
-        <w:t xml:space="preserve">   </w:t>
-      </w:r>
-      <w:r>
-        <w:rPr>
-          <w:rStyle w:val="pl-en"/>
-          <w:rFonts w:ascii="Consolas" w:hAnsi="Consolas" w:cs="Consolas"/>
-          <w:color w:val="795DA3"/>
-        </w:rPr>
-        <w:t>flyttar</w:t>
-      </w:r>
-      <w:r>
-        <w:rPr>
-          <w:rFonts w:ascii="Consolas" w:hAnsi="Consolas" w:cs="Consolas"/>
-          <w:color w:val="24292E"/>
-        </w:rPr>
-        <w:t xml:space="preserve"> origo</w:t>
-      </w:r>
-    </w:p>
-    <w:p>
-      <w:pPr>
-        <w:pStyle w:val="HTML-frformaterad"/>
-        <w:shd w:val="clear" w:color="auto" w:fill="F6F8FA"/>
-        <w:rPr>
-          <w:rFonts w:ascii="Consolas" w:hAnsi="Consolas" w:cs="Consolas"/>
-          <w:color w:val="24292E"/>
-        </w:rPr>
-      </w:pPr>
-      <w:proofErr w:type="spellStart"/>
-      <w:r>
-        <w:rPr>
-          <w:rStyle w:val="pl-en"/>
-          <w:rFonts w:ascii="Consolas" w:hAnsi="Consolas" w:cs="Consolas"/>
-          <w:color w:val="795DA3"/>
-        </w:rPr>
-        <w:t>rd</w:t>
-      </w:r>
-      <w:proofErr w:type="spellEnd"/>
-      <w:r>
-        <w:rPr>
-          <w:rFonts w:ascii="Consolas" w:hAnsi="Consolas" w:cs="Consolas"/>
-          <w:color w:val="24292E"/>
-        </w:rPr>
-        <w:t xml:space="preserve"> </w:t>
-      </w:r>
-      <w:proofErr w:type="spellStart"/>
-      <w:proofErr w:type="gramStart"/>
-      <w:r>
-        <w:rPr>
-          <w:rStyle w:val="pl-en"/>
-          <w:rFonts w:ascii="Consolas" w:hAnsi="Consolas" w:cs="Consolas"/>
-          <w:color w:val="795DA3"/>
-        </w:rPr>
-        <w:t>degrees</w:t>
-      </w:r>
-      <w:proofErr w:type="spellEnd"/>
-      <w:r>
-        <w:rPr>
-          <w:rFonts w:ascii="Consolas" w:hAnsi="Consolas" w:cs="Consolas"/>
-          <w:color w:val="24292E"/>
-        </w:rPr>
-        <w:t xml:space="preserve">      </w:t>
-      </w:r>
-      <w:r>
-        <w:rPr>
-          <w:rStyle w:val="pl-en"/>
-          <w:rFonts w:ascii="Consolas" w:hAnsi="Consolas" w:cs="Consolas"/>
-          <w:color w:val="795DA3"/>
-        </w:rPr>
-        <w:t>roterar</w:t>
-      </w:r>
-      <w:proofErr w:type="gramEnd"/>
-      <w:r>
-        <w:rPr>
-          <w:rFonts w:ascii="Consolas" w:hAnsi="Consolas" w:cs="Consolas"/>
-          <w:color w:val="24292E"/>
-        </w:rPr>
-        <w:t xml:space="preserve"> </w:t>
-      </w:r>
-      <w:r>
-        <w:rPr>
-          <w:rStyle w:val="pl-en"/>
-          <w:rFonts w:ascii="Consolas" w:hAnsi="Consolas" w:cs="Consolas"/>
-          <w:color w:val="795DA3"/>
-        </w:rPr>
-        <w:t>runt</w:t>
-      </w:r>
-      <w:r>
-        <w:rPr>
-          <w:rFonts w:ascii="Consolas" w:hAnsi="Consolas" w:cs="Consolas"/>
-          <w:color w:val="24292E"/>
-        </w:rPr>
-        <w:t xml:space="preserve"> origo</w:t>
-      </w:r>
-    </w:p>
-    <w:p>
-      <w:pPr>
-        <w:pStyle w:val="HTML-frformaterad"/>
-        <w:shd w:val="clear" w:color="auto" w:fill="F6F8FA"/>
-        <w:rPr>
-          <w:rFonts w:ascii="Consolas" w:hAnsi="Consolas" w:cs="Consolas"/>
-          <w:color w:val="24292E"/>
-        </w:rPr>
-      </w:pPr>
-      <w:proofErr w:type="spellStart"/>
-      <w:r>
-        <w:rPr>
-          <w:rStyle w:val="pl-en"/>
-          <w:rFonts w:ascii="Consolas" w:hAnsi="Consolas" w:cs="Consolas"/>
-          <w:color w:val="795DA3"/>
-        </w:rPr>
-        <w:t>scale</w:t>
-      </w:r>
-      <w:proofErr w:type="spellEnd"/>
-      <w:r>
-        <w:rPr>
-          <w:rFonts w:ascii="Consolas" w:hAnsi="Consolas" w:cs="Consolas"/>
-          <w:color w:val="24292E"/>
-        </w:rPr>
-        <w:t xml:space="preserve"> </w:t>
-      </w:r>
-      <w:proofErr w:type="gramStart"/>
-      <w:r>
-        <w:rPr>
-          <w:rStyle w:val="pl-en"/>
-          <w:rFonts w:ascii="Consolas" w:hAnsi="Consolas" w:cs="Consolas"/>
-          <w:color w:val="795DA3"/>
-        </w:rPr>
-        <w:t>n</w:t>
-      </w:r>
-      <w:r>
-        <w:rPr>
-          <w:rFonts w:ascii="Consolas" w:hAnsi="Consolas" w:cs="Consolas"/>
-          <w:color w:val="24292E"/>
-        </w:rPr>
-        <w:t xml:space="preserve">         </w:t>
-      </w:r>
-      <w:r>
-        <w:rPr>
-          <w:rStyle w:val="pl-en"/>
-          <w:rFonts w:ascii="Consolas" w:hAnsi="Consolas" w:cs="Consolas"/>
-          <w:color w:val="795DA3"/>
-        </w:rPr>
-        <w:t>skalar</w:t>
-      </w:r>
-      <w:proofErr w:type="gramEnd"/>
-      <w:r>
-        <w:rPr>
-          <w:rFonts w:ascii="Consolas" w:hAnsi="Consolas" w:cs="Consolas"/>
-          <w:color w:val="24292E"/>
-        </w:rPr>
-        <w:t xml:space="preserve"> </w:t>
-      </w:r>
-      <w:r>
-        <w:rPr>
-          <w:rStyle w:val="pl-en"/>
-          <w:rFonts w:ascii="Consolas" w:hAnsi="Consolas" w:cs="Consolas"/>
-          <w:color w:val="795DA3"/>
-        </w:rPr>
-        <w:t>upp</w:t>
-      </w:r>
-      <w:r>
-        <w:rPr>
-          <w:rFonts w:ascii="Consolas" w:hAnsi="Consolas" w:cs="Consolas"/>
-          <w:color w:val="24292E"/>
-        </w:rPr>
-        <w:t xml:space="preserve"> </w:t>
-      </w:r>
-      <w:r>
-        <w:rPr>
-          <w:rStyle w:val="pl-en"/>
-          <w:rFonts w:ascii="Consolas" w:hAnsi="Consolas" w:cs="Consolas"/>
-          <w:color w:val="795DA3"/>
-        </w:rPr>
-        <w:t>eller</w:t>
-      </w:r>
-      <w:r>
-        <w:rPr>
-          <w:rFonts w:ascii="Consolas" w:hAnsi="Consolas" w:cs="Consolas"/>
-          <w:color w:val="24292E"/>
-        </w:rPr>
-        <w:t xml:space="preserve"> ner</w:t>
-      </w:r>
-    </w:p>
-    <w:p>
-      <w:pPr>
-        <w:pStyle w:val="Rubrik3"/>
-        <w:spacing w:before="360" w:beforeAutospacing="0" w:after="240" w:afterAutospacing="0"/>
-        <w:rPr>
-          <w:rFonts w:ascii="Segoe UI" w:hAnsi="Segoe UI" w:cs="Segoe UI"/>
-          <w:color w:val="24292E"/>
-          <w:sz w:val="30"/>
-          <w:szCs w:val="30"/>
-        </w:rPr>
-      </w:pPr>
-      <w:proofErr w:type="spellStart"/>
-      <w:r>
-        <w:rPr>
-          <w:rFonts w:ascii="Segoe UI" w:hAnsi="Segoe UI" w:cs="Segoe UI"/>
-          <w:color w:val="24292E"/>
-          <w:sz w:val="30"/>
-          <w:szCs w:val="30"/>
-        </w:rPr>
-        <w:t>rd</w:t>
-      </w:r>
-      <w:proofErr w:type="spellEnd"/>
-    </w:p>
-    <w:p>
-      <w:pPr>
-        <w:pStyle w:val="Normalwebb"/>
-        <w:spacing w:before="0" w:beforeAutospacing="0" w:after="240" w:afterAutospacing="0"/>
-        <w:rPr>
-          <w:rFonts w:ascii="Segoe UI" w:hAnsi="Segoe UI" w:cs="Segoe UI"/>
-          <w:color w:val="24292E"/>
-          <w:lang w:val="en-US"/>
-        </w:rPr>
-      </w:pPr>
-      <w:r>
-        <w:rPr>
-          <w:rFonts w:ascii="Segoe UI" w:hAnsi="Segoe UI" w:cs="Segoe UI"/>
-          <w:color w:val="24292E"/>
-        </w:rPr>
-        <w:t>Roterar en vinkel given i grader medurs.</w:t>
-      </w:r>
-      <w:r>
-        <w:rPr>
-          <w:rStyle w:val="apple-converted-space"/>
-          <w:rFonts w:ascii="Segoe UI" w:hAnsi="Segoe UI" w:cs="Segoe UI"/>
-          <w:color w:val="24292E"/>
-        </w:rPr>
-        <w:t> </w:t>
-      </w:r>
-      <w:r>
-        <w:rPr>
-          <w:rStyle w:val="Betoning"/>
-          <w:rFonts w:ascii="Segoe UI" w:hAnsi="Segoe UI" w:cs="Segoe UI"/>
-          <w:color w:val="24292E"/>
-          <w:lang w:val="en-US"/>
-        </w:rPr>
-        <w:t>Rotate a given angle in degrees clockwise</w:t>
-      </w:r>
-    </w:p>
-    <w:p>
-      <w:pPr>
-        <w:pStyle w:val="HTML-frformaterad"/>
-        <w:shd w:val="clear" w:color="auto" w:fill="F6F8FA"/>
-        <w:rPr>
-          <w:rFonts w:ascii="Consolas" w:hAnsi="Consolas" w:cs="Consolas"/>
-          <w:color w:val="24292E"/>
-        </w:rPr>
-      </w:pPr>
-      <w:proofErr w:type="spellStart"/>
-      <w:r>
-        <w:rPr>
-          <w:rStyle w:val="pl-en"/>
-          <w:rFonts w:ascii="Consolas" w:hAnsi="Consolas" w:cs="Consolas"/>
-          <w:color w:val="795DA3"/>
-        </w:rPr>
-        <w:t>rd</w:t>
-      </w:r>
-      <w:proofErr w:type="spellEnd"/>
-      <w:r>
-        <w:rPr>
-          <w:rFonts w:ascii="Consolas" w:hAnsi="Consolas" w:cs="Consolas"/>
-          <w:color w:val="24292E"/>
-        </w:rPr>
-        <w:t xml:space="preserve"> </w:t>
-      </w:r>
-      <w:r>
-        <w:rPr>
-          <w:rStyle w:val="pl-k"/>
-          <w:rFonts w:ascii="Consolas" w:hAnsi="Consolas" w:cs="Consolas"/>
-          <w:color w:val="A71D5D"/>
-        </w:rPr>
-        <w:t>=</w:t>
-      </w:r>
-      <w:r>
-        <w:rPr>
-          <w:rStyle w:val="pl-smi"/>
-          <w:rFonts w:ascii="Consolas" w:hAnsi="Consolas" w:cs="Consolas"/>
-          <w:color w:val="333333"/>
-        </w:rPr>
-        <w:t xml:space="preserve"> (vinkel)</w:t>
-      </w:r>
-      <w:r>
-        <w:rPr>
-          <w:rFonts w:ascii="Consolas" w:hAnsi="Consolas" w:cs="Consolas"/>
-          <w:color w:val="24292E"/>
-        </w:rPr>
-        <w:t xml:space="preserve"> </w:t>
-      </w:r>
-      <w:r>
-        <w:rPr>
-          <w:rStyle w:val="pl-k"/>
-          <w:rFonts w:ascii="Consolas" w:hAnsi="Consolas" w:cs="Consolas"/>
-          <w:color w:val="A71D5D"/>
-        </w:rPr>
-        <w:t>-&gt;</w:t>
-      </w:r>
-      <w:r>
-        <w:rPr>
-          <w:rFonts w:ascii="Consolas" w:hAnsi="Consolas" w:cs="Consolas"/>
-          <w:color w:val="24292E"/>
-        </w:rPr>
-        <w:t xml:space="preserve"> </w:t>
-      </w:r>
-      <w:proofErr w:type="spellStart"/>
-      <w:r>
-        <w:rPr>
-          <w:rStyle w:val="pl-en"/>
-          <w:rFonts w:ascii="Consolas" w:hAnsi="Consolas" w:cs="Consolas"/>
-          <w:color w:val="795DA3"/>
-        </w:rPr>
-        <w:t>rotate</w:t>
-      </w:r>
-      <w:proofErr w:type="spellEnd"/>
-      <w:r>
-        <w:rPr>
-          <w:rFonts w:ascii="Consolas" w:hAnsi="Consolas" w:cs="Consolas"/>
-          <w:color w:val="24292E"/>
-        </w:rPr>
-        <w:t xml:space="preserve"> </w:t>
-      </w:r>
-      <w:r>
-        <w:rPr>
-          <w:rStyle w:val="pl-en"/>
-          <w:rFonts w:ascii="Consolas" w:hAnsi="Consolas" w:cs="Consolas"/>
-          <w:color w:val="795DA3"/>
-        </w:rPr>
-        <w:t>radians</w:t>
-      </w:r>
-      <w:r>
-        <w:rPr>
-          <w:rFonts w:ascii="Consolas" w:hAnsi="Consolas" w:cs="Consolas"/>
-          <w:color w:val="24292E"/>
-        </w:rPr>
-        <w:t xml:space="preserve"> vinkel</w:t>
-      </w:r>
-    </w:p>
-    <w:p>
-      <w:pPr>
-        <w:pStyle w:val="Rubrik3"/>
-        <w:spacing w:before="360" w:beforeAutospacing="0" w:after="240" w:afterAutospacing="0"/>
-        <w:rPr>
-          <w:rFonts w:ascii="Segoe UI" w:hAnsi="Segoe UI" w:cs="Segoe UI"/>
-          <w:color w:val="24292E"/>
-          <w:sz w:val="30"/>
-          <w:szCs w:val="30"/>
-        </w:rPr>
-      </w:pPr>
-      <w:hyperlink r:id="rId29" w:anchor="/p5/radians" w:history="1">
+      <w:hyperlink r:id="rId36" w:anchor="/p5/radians" w:history="1">
         <w:r>
           <w:rPr>
             <w:rStyle w:val="Hyperlnk"/>
@@ -9225,7 +9079,7 @@
           <w:szCs w:val="30"/>
         </w:rPr>
       </w:pPr>
-      <w:hyperlink r:id="rId30" w:anchor="/p5/cos" w:history="1">
+      <w:hyperlink r:id="rId37" w:anchor="/p5/cos" w:history="1">
         <w:r>
           <w:rPr>
             <w:rStyle w:val="Hyperlnk"/>
@@ -9249,7 +9103,7 @@
           <w:szCs w:val="30"/>
         </w:rPr>
       </w:pPr>
-      <w:hyperlink r:id="rId31" w:anchor="/p5/sin" w:history="1">
+      <w:hyperlink r:id="rId38" w:anchor="/p5/sin" w:history="1">
         <w:r>
           <w:rPr>
             <w:rStyle w:val="Hyperlnk"/>
@@ -9271,7 +9125,7 @@
           <w:color w:val="24292E"/>
         </w:rPr>
       </w:pPr>
-      <w:hyperlink r:id="rId32" w:history="1">
+      <w:hyperlink r:id="rId39" w:history="1">
         <w:r>
           <w:rPr>
             <w:rStyle w:val="Hyperlnk"/>
@@ -9836,7 +9690,7 @@
           <w:szCs w:val="30"/>
         </w:rPr>
       </w:pPr>
-      <w:hyperlink r:id="rId33" w:anchor="/p5/map" w:history="1">
+      <w:hyperlink r:id="rId40" w:anchor="/p5/map" w:history="1">
         <w:proofErr w:type="spellStart"/>
         <w:r>
           <w:rPr>
@@ -10308,469 +10162,447 @@
           <w:lang w:val="en-US"/>
         </w:rPr>
       </w:pPr>
-      <w:r>
-        <w:lastRenderedPageBreak/>
-        <w:fldChar w:fldCharType="begin"/>
-      </w:r>
-      <w:r>
-        <w:rPr>
-          <w:lang w:val="en-US"/>
-        </w:rPr>
-        <w:instrText xml:space="preserve"> HYPERLINK "https://p5js.org/reference/" \l "/p5/constrain" </w:instrText>
-      </w:r>
-      <w:r>
-        <w:fldChar w:fldCharType="separate"/>
+      <w:hyperlink r:id="rId41" w:anchor="/p5/constrain" w:history="1">
+        <w:proofErr w:type="gramStart"/>
+        <w:r>
+          <w:rPr>
+            <w:rStyle w:val="Hyperlnk"/>
+            <w:rFonts w:ascii="Segoe UI" w:hAnsi="Segoe UI" w:cs="Segoe UI"/>
+            <w:color w:val="0366D6"/>
+            <w:sz w:val="30"/>
+            <w:szCs w:val="30"/>
+            <w:lang w:val="en-US"/>
+          </w:rPr>
+          <w:t>constrain</w:t>
+        </w:r>
+        <w:proofErr w:type="gramEnd"/>
+      </w:hyperlink>
+    </w:p>
+    <w:p>
+      <w:pPr>
+        <w:pStyle w:val="HTML-frformaterad"/>
+        <w:shd w:val="clear" w:color="auto" w:fill="F6F8FA"/>
+        <w:rPr>
+          <w:rFonts w:ascii="Consolas" w:hAnsi="Consolas" w:cs="Consolas"/>
+          <w:color w:val="24292E"/>
+          <w:lang w:val="en-US"/>
+        </w:rPr>
+      </w:pPr>
+      <w:r>
+        <w:rPr>
+          <w:rFonts w:ascii="Consolas" w:hAnsi="Consolas" w:cs="Consolas"/>
+          <w:color w:val="24292E"/>
+          <w:lang w:val="en-US"/>
+        </w:rPr>
+        <w:t xml:space="preserve">       </w:t>
       </w:r>
       <w:proofErr w:type="gramStart"/>
       <w:r>
         <w:rPr>
-          <w:rStyle w:val="Hyperlnk"/>
-          <w:rFonts w:ascii="Segoe UI" w:hAnsi="Segoe UI" w:cs="Segoe UI"/>
-          <w:color w:val="0366D6"/>
+          <w:rStyle w:val="pl-en"/>
+          <w:rFonts w:ascii="Consolas" w:hAnsi="Consolas" w:cs="Consolas"/>
+          <w:color w:val="795DA3"/>
+          <w:lang w:val="en-US"/>
+        </w:rPr>
+        <w:t>constrain</w:t>
+      </w:r>
+      <w:proofErr w:type="gramEnd"/>
+      <w:r>
+        <w:rPr>
+          <w:rFonts w:ascii="Consolas" w:hAnsi="Consolas" w:cs="Consolas"/>
+          <w:color w:val="24292E"/>
+          <w:lang w:val="en-US"/>
+        </w:rPr>
+        <w:t xml:space="preserve">   x, </w:t>
+      </w:r>
+      <w:proofErr w:type="spellStart"/>
+      <w:r>
+        <w:rPr>
+          <w:rFonts w:ascii="Consolas" w:hAnsi="Consolas" w:cs="Consolas"/>
+          <w:color w:val="24292E"/>
+          <w:lang w:val="en-US"/>
+        </w:rPr>
+        <w:t>xmin</w:t>
+      </w:r>
+      <w:proofErr w:type="spellEnd"/>
+      <w:r>
+        <w:rPr>
+          <w:rFonts w:ascii="Consolas" w:hAnsi="Consolas" w:cs="Consolas"/>
+          <w:color w:val="24292E"/>
+          <w:lang w:val="en-US"/>
+        </w:rPr>
+        <w:t xml:space="preserve">, </w:t>
+      </w:r>
+      <w:proofErr w:type="spellStart"/>
+      <w:r>
+        <w:rPr>
+          <w:rFonts w:ascii="Consolas" w:hAnsi="Consolas" w:cs="Consolas"/>
+          <w:color w:val="24292E"/>
+          <w:lang w:val="en-US"/>
+        </w:rPr>
+        <w:t>xmax</w:t>
+      </w:r>
+      <w:proofErr w:type="spellEnd"/>
+    </w:p>
+    <w:p>
+      <w:pPr>
+        <w:pStyle w:val="HTML-frformaterad"/>
+        <w:shd w:val="clear" w:color="auto" w:fill="F6F8FA"/>
+        <w:rPr>
+          <w:rFonts w:ascii="Consolas" w:hAnsi="Consolas" w:cs="Consolas"/>
+          <w:color w:val="24292E"/>
+          <w:lang w:val="en-US"/>
+        </w:rPr>
+      </w:pPr>
+      <w:r>
+        <w:rPr>
+          <w:rFonts w:ascii="Consolas" w:hAnsi="Consolas" w:cs="Consolas"/>
+          <w:color w:val="24292E"/>
+          <w:lang w:val="en-US"/>
+        </w:rPr>
+        <w:t xml:space="preserve">  </w:t>
+      </w:r>
+      <w:r>
+        <w:rPr>
+          <w:rStyle w:val="pl-c1"/>
+          <w:rFonts w:ascii="Consolas" w:hAnsi="Consolas" w:cs="Consolas"/>
+          <w:color w:val="0086B3"/>
+          <w:lang w:val="en-US"/>
+        </w:rPr>
+        <w:t>0</w:t>
+      </w:r>
+      <w:r>
+        <w:rPr>
+          <w:rFonts w:ascii="Consolas" w:hAnsi="Consolas" w:cs="Consolas"/>
+          <w:color w:val="24292E"/>
+          <w:lang w:val="en-US"/>
+        </w:rPr>
+        <w:t xml:space="preserve"> </w:t>
+      </w:r>
+      <w:r>
+        <w:rPr>
+          <w:rStyle w:val="pl-k"/>
+          <w:rFonts w:ascii="Consolas" w:hAnsi="Consolas" w:cs="Consolas"/>
+          <w:color w:val="A71D5D"/>
+          <w:lang w:val="en-US"/>
+        </w:rPr>
+        <w:t>==</w:t>
+      </w:r>
+      <w:r>
+        <w:rPr>
+          <w:rFonts w:ascii="Consolas" w:hAnsi="Consolas" w:cs="Consolas"/>
+          <w:color w:val="24292E"/>
+          <w:lang w:val="en-US"/>
+        </w:rPr>
+        <w:t xml:space="preserve"> </w:t>
+      </w:r>
+      <w:r>
+        <w:rPr>
+          <w:rStyle w:val="pl-en"/>
+          <w:rFonts w:ascii="Consolas" w:hAnsi="Consolas" w:cs="Consolas"/>
+          <w:color w:val="795DA3"/>
+          <w:lang w:val="en-US"/>
+        </w:rPr>
+        <w:t>constrain</w:t>
+      </w:r>
+      <w:r>
+        <w:rPr>
+          <w:rFonts w:ascii="Consolas" w:hAnsi="Consolas" w:cs="Consolas"/>
+          <w:color w:val="24292E"/>
+          <w:lang w:val="en-US"/>
+        </w:rPr>
+        <w:t xml:space="preserve"> </w:t>
+      </w:r>
+      <w:r>
+        <w:rPr>
+          <w:rStyle w:val="pl-k"/>
+          <w:rFonts w:ascii="Consolas" w:hAnsi="Consolas" w:cs="Consolas"/>
+          <w:color w:val="A71D5D"/>
+          <w:lang w:val="en-US"/>
+        </w:rPr>
+        <w:t>-</w:t>
+      </w:r>
+      <w:r>
+        <w:rPr>
+          <w:rStyle w:val="pl-c1"/>
+          <w:rFonts w:ascii="Consolas" w:hAnsi="Consolas" w:cs="Consolas"/>
+          <w:color w:val="0086B3"/>
+          <w:lang w:val="en-US"/>
+        </w:rPr>
+        <w:t>10</w:t>
+      </w:r>
+      <w:r>
+        <w:rPr>
+          <w:rFonts w:ascii="Consolas" w:hAnsi="Consolas" w:cs="Consolas"/>
+          <w:color w:val="24292E"/>
+          <w:lang w:val="en-US"/>
+        </w:rPr>
+        <w:t xml:space="preserve">,    </w:t>
+      </w:r>
+      <w:r>
+        <w:rPr>
+          <w:rStyle w:val="pl-c1"/>
+          <w:rFonts w:ascii="Consolas" w:hAnsi="Consolas" w:cs="Consolas"/>
+          <w:color w:val="0086B3"/>
+          <w:lang w:val="en-US"/>
+        </w:rPr>
+        <w:t>0</w:t>
+      </w:r>
+      <w:proofErr w:type="gramStart"/>
+      <w:r>
+        <w:rPr>
+          <w:rFonts w:ascii="Consolas" w:hAnsi="Consolas" w:cs="Consolas"/>
+          <w:color w:val="24292E"/>
+          <w:lang w:val="en-US"/>
+        </w:rPr>
+        <w:t xml:space="preserve">,  </w:t>
+      </w:r>
+      <w:r>
+        <w:rPr>
+          <w:rStyle w:val="pl-c1"/>
+          <w:rFonts w:ascii="Consolas" w:hAnsi="Consolas" w:cs="Consolas"/>
+          <w:color w:val="0086B3"/>
+          <w:lang w:val="en-US"/>
+        </w:rPr>
+        <w:t>100</w:t>
+      </w:r>
+      <w:proofErr w:type="gramEnd"/>
+    </w:p>
+    <w:p>
+      <w:pPr>
+        <w:pStyle w:val="HTML-frformaterad"/>
+        <w:shd w:val="clear" w:color="auto" w:fill="F6F8FA"/>
+        <w:rPr>
+          <w:rFonts w:ascii="Consolas" w:hAnsi="Consolas" w:cs="Consolas"/>
+          <w:color w:val="24292E"/>
+          <w:lang w:val="en-US"/>
+        </w:rPr>
+      </w:pPr>
+      <w:r>
+        <w:rPr>
+          <w:rFonts w:ascii="Consolas" w:hAnsi="Consolas" w:cs="Consolas"/>
+          <w:color w:val="24292E"/>
+          <w:lang w:val="en-US"/>
+        </w:rPr>
+        <w:t xml:space="preserve"> </w:t>
+      </w:r>
+      <w:r>
+        <w:rPr>
+          <w:rStyle w:val="pl-c1"/>
+          <w:rFonts w:ascii="Consolas" w:hAnsi="Consolas" w:cs="Consolas"/>
+          <w:color w:val="0086B3"/>
+          <w:lang w:val="en-US"/>
+        </w:rPr>
+        <w:t>10</w:t>
+      </w:r>
+      <w:r>
+        <w:rPr>
+          <w:rFonts w:ascii="Consolas" w:hAnsi="Consolas" w:cs="Consolas"/>
+          <w:color w:val="24292E"/>
+          <w:lang w:val="en-US"/>
+        </w:rPr>
+        <w:t xml:space="preserve"> </w:t>
+      </w:r>
+      <w:r>
+        <w:rPr>
+          <w:rStyle w:val="pl-k"/>
+          <w:rFonts w:ascii="Consolas" w:hAnsi="Consolas" w:cs="Consolas"/>
+          <w:color w:val="A71D5D"/>
+          <w:lang w:val="en-US"/>
+        </w:rPr>
+        <w:t>==</w:t>
+      </w:r>
+      <w:r>
+        <w:rPr>
+          <w:rFonts w:ascii="Consolas" w:hAnsi="Consolas" w:cs="Consolas"/>
+          <w:color w:val="24292E"/>
+          <w:lang w:val="en-US"/>
+        </w:rPr>
+        <w:t xml:space="preserve"> </w:t>
+      </w:r>
+      <w:proofErr w:type="gramStart"/>
+      <w:r>
+        <w:rPr>
+          <w:rStyle w:val="pl-en"/>
+          <w:rFonts w:ascii="Consolas" w:hAnsi="Consolas" w:cs="Consolas"/>
+          <w:color w:val="795DA3"/>
+          <w:lang w:val="en-US"/>
+        </w:rPr>
+        <w:t>constrain</w:t>
+      </w:r>
+      <w:r>
+        <w:rPr>
+          <w:rFonts w:ascii="Consolas" w:hAnsi="Consolas" w:cs="Consolas"/>
+          <w:color w:val="24292E"/>
+          <w:lang w:val="en-US"/>
+        </w:rPr>
+        <w:t xml:space="preserve">  </w:t>
+      </w:r>
+      <w:r>
+        <w:rPr>
+          <w:rStyle w:val="pl-c1"/>
+          <w:rFonts w:ascii="Consolas" w:hAnsi="Consolas" w:cs="Consolas"/>
+          <w:color w:val="0086B3"/>
+          <w:lang w:val="en-US"/>
+        </w:rPr>
+        <w:t>10</w:t>
+      </w:r>
+      <w:proofErr w:type="gramEnd"/>
+      <w:r>
+        <w:rPr>
+          <w:rFonts w:ascii="Consolas" w:hAnsi="Consolas" w:cs="Consolas"/>
+          <w:color w:val="24292E"/>
+          <w:lang w:val="en-US"/>
+        </w:rPr>
+        <w:t xml:space="preserve">,    </w:t>
+      </w:r>
+      <w:r>
+        <w:rPr>
+          <w:rStyle w:val="pl-c1"/>
+          <w:rFonts w:ascii="Consolas" w:hAnsi="Consolas" w:cs="Consolas"/>
+          <w:color w:val="0086B3"/>
+          <w:lang w:val="en-US"/>
+        </w:rPr>
+        <w:t>0</w:t>
+      </w:r>
+      <w:r>
+        <w:rPr>
+          <w:rFonts w:ascii="Consolas" w:hAnsi="Consolas" w:cs="Consolas"/>
+          <w:color w:val="24292E"/>
+          <w:lang w:val="en-US"/>
+        </w:rPr>
+        <w:t xml:space="preserve">,  </w:t>
+      </w:r>
+      <w:r>
+        <w:rPr>
+          <w:rStyle w:val="pl-c1"/>
+          <w:rFonts w:ascii="Consolas" w:hAnsi="Consolas" w:cs="Consolas"/>
+          <w:color w:val="0086B3"/>
+          <w:lang w:val="en-US"/>
+        </w:rPr>
+        <w:t>100</w:t>
+      </w:r>
+    </w:p>
+    <w:p>
+      <w:pPr>
+        <w:pStyle w:val="HTML-frformaterad"/>
+        <w:shd w:val="clear" w:color="auto" w:fill="F6F8FA"/>
+        <w:rPr>
+          <w:rFonts w:ascii="Consolas" w:hAnsi="Consolas" w:cs="Consolas"/>
+          <w:color w:val="24292E"/>
+          <w:lang w:val="en-US"/>
+        </w:rPr>
+      </w:pPr>
+      <w:r>
+        <w:rPr>
+          <w:rStyle w:val="pl-c1"/>
+          <w:rFonts w:ascii="Consolas" w:hAnsi="Consolas" w:cs="Consolas"/>
+          <w:color w:val="0086B3"/>
+          <w:lang w:val="en-US"/>
+        </w:rPr>
+        <w:t>100</w:t>
+      </w:r>
+      <w:r>
+        <w:rPr>
+          <w:rFonts w:ascii="Consolas" w:hAnsi="Consolas" w:cs="Consolas"/>
+          <w:color w:val="24292E"/>
+          <w:lang w:val="en-US"/>
+        </w:rPr>
+        <w:t xml:space="preserve"> </w:t>
+      </w:r>
+      <w:r>
+        <w:rPr>
+          <w:rStyle w:val="pl-k"/>
+          <w:rFonts w:ascii="Consolas" w:hAnsi="Consolas" w:cs="Consolas"/>
+          <w:color w:val="A71D5D"/>
+          <w:lang w:val="en-US"/>
+        </w:rPr>
+        <w:t>==</w:t>
+      </w:r>
+      <w:r>
+        <w:rPr>
+          <w:rFonts w:ascii="Consolas" w:hAnsi="Consolas" w:cs="Consolas"/>
+          <w:color w:val="24292E"/>
+          <w:lang w:val="en-US"/>
+        </w:rPr>
+        <w:t xml:space="preserve"> </w:t>
+      </w:r>
+      <w:r>
+        <w:rPr>
+          <w:rStyle w:val="pl-en"/>
+          <w:rFonts w:ascii="Consolas" w:hAnsi="Consolas" w:cs="Consolas"/>
+          <w:color w:val="795DA3"/>
+          <w:lang w:val="en-US"/>
+        </w:rPr>
+        <w:t>constrain</w:t>
+      </w:r>
+      <w:r>
+        <w:rPr>
+          <w:rFonts w:ascii="Consolas" w:hAnsi="Consolas" w:cs="Consolas"/>
+          <w:color w:val="24292E"/>
+          <w:lang w:val="en-US"/>
+        </w:rPr>
+        <w:t xml:space="preserve"> </w:t>
+      </w:r>
+      <w:r>
+        <w:rPr>
+          <w:rStyle w:val="pl-c1"/>
+          <w:rFonts w:ascii="Consolas" w:hAnsi="Consolas" w:cs="Consolas"/>
+          <w:color w:val="0086B3"/>
+          <w:lang w:val="en-US"/>
+        </w:rPr>
+        <w:t>120</w:t>
+      </w:r>
+      <w:r>
+        <w:rPr>
+          <w:rFonts w:ascii="Consolas" w:hAnsi="Consolas" w:cs="Consolas"/>
+          <w:color w:val="24292E"/>
+          <w:lang w:val="en-US"/>
+        </w:rPr>
+        <w:t xml:space="preserve">,    </w:t>
+      </w:r>
+      <w:r>
+        <w:rPr>
+          <w:rStyle w:val="pl-c1"/>
+          <w:rFonts w:ascii="Consolas" w:hAnsi="Consolas" w:cs="Consolas"/>
+          <w:color w:val="0086B3"/>
+          <w:lang w:val="en-US"/>
+        </w:rPr>
+        <w:t>0</w:t>
+      </w:r>
+      <w:proofErr w:type="gramStart"/>
+      <w:r>
+        <w:rPr>
+          <w:rFonts w:ascii="Consolas" w:hAnsi="Consolas" w:cs="Consolas"/>
+          <w:color w:val="24292E"/>
+          <w:lang w:val="en-US"/>
+        </w:rPr>
+        <w:t xml:space="preserve">,  </w:t>
+      </w:r>
+      <w:r>
+        <w:rPr>
+          <w:rStyle w:val="pl-c1"/>
+          <w:rFonts w:ascii="Consolas" w:hAnsi="Consolas" w:cs="Consolas"/>
+          <w:color w:val="0086B3"/>
+          <w:lang w:val="en-US"/>
+        </w:rPr>
+        <w:t>100</w:t>
+      </w:r>
+      <w:proofErr w:type="gramEnd"/>
+    </w:p>
+    <w:p>
+      <w:pPr>
+        <w:pStyle w:val="Rubrik3"/>
+        <w:spacing w:before="360" w:beforeAutospacing="0" w:after="240" w:afterAutospacing="0"/>
+        <w:rPr>
+          <w:rFonts w:ascii="Segoe UI" w:hAnsi="Segoe UI" w:cs="Segoe UI"/>
+          <w:color w:val="24292E"/>
           <w:sz w:val="30"/>
           <w:szCs w:val="30"/>
           <w:lang w:val="en-US"/>
         </w:rPr>
-        <w:t>constrain</w:t>
-      </w:r>
-      <w:proofErr w:type="gramEnd"/>
-      <w:r>
-        <w:rPr>
-          <w:rStyle w:val="Hyperlnk"/>
-          <w:rFonts w:ascii="Segoe UI" w:hAnsi="Segoe UI" w:cs="Segoe UI"/>
-          <w:color w:val="0366D6"/>
-          <w:sz w:val="30"/>
-          <w:szCs w:val="30"/>
-          <w:lang w:val="en-US"/>
-        </w:rPr>
-        <w:fldChar w:fldCharType="end"/>
-      </w:r>
-    </w:p>
-    <w:p>
-      <w:pPr>
-        <w:pStyle w:val="HTML-frformaterad"/>
-        <w:shd w:val="clear" w:color="auto" w:fill="F6F8FA"/>
-        <w:rPr>
-          <w:rFonts w:ascii="Consolas" w:hAnsi="Consolas" w:cs="Consolas"/>
-          <w:color w:val="24292E"/>
-          <w:lang w:val="en-US"/>
-        </w:rPr>
-      </w:pPr>
-      <w:r>
-        <w:rPr>
-          <w:rFonts w:ascii="Consolas" w:hAnsi="Consolas" w:cs="Consolas"/>
-          <w:color w:val="24292E"/>
-          <w:lang w:val="en-US"/>
-        </w:rPr>
-        <w:t xml:space="preserve">       </w:t>
-      </w:r>
-      <w:proofErr w:type="gramStart"/>
-      <w:r>
-        <w:rPr>
-          <w:rStyle w:val="pl-en"/>
-          <w:rFonts w:ascii="Consolas" w:hAnsi="Consolas" w:cs="Consolas"/>
-          <w:color w:val="795DA3"/>
-          <w:lang w:val="en-US"/>
-        </w:rPr>
-        <w:t>constrain</w:t>
-      </w:r>
-      <w:proofErr w:type="gramEnd"/>
-      <w:r>
-        <w:rPr>
-          <w:rFonts w:ascii="Consolas" w:hAnsi="Consolas" w:cs="Consolas"/>
-          <w:color w:val="24292E"/>
-          <w:lang w:val="en-US"/>
-        </w:rPr>
-        <w:t xml:space="preserve">   x, </w:t>
-      </w:r>
-      <w:proofErr w:type="spellStart"/>
-      <w:r>
-        <w:rPr>
-          <w:rFonts w:ascii="Consolas" w:hAnsi="Consolas" w:cs="Consolas"/>
-          <w:color w:val="24292E"/>
-          <w:lang w:val="en-US"/>
-        </w:rPr>
-        <w:t>xmin</w:t>
-      </w:r>
-      <w:proofErr w:type="spellEnd"/>
-      <w:r>
-        <w:rPr>
-          <w:rFonts w:ascii="Consolas" w:hAnsi="Consolas" w:cs="Consolas"/>
-          <w:color w:val="24292E"/>
-          <w:lang w:val="en-US"/>
-        </w:rPr>
-        <w:t xml:space="preserve">, </w:t>
-      </w:r>
-      <w:proofErr w:type="spellStart"/>
-      <w:r>
-        <w:rPr>
-          <w:rFonts w:ascii="Consolas" w:hAnsi="Consolas" w:cs="Consolas"/>
-          <w:color w:val="24292E"/>
-          <w:lang w:val="en-US"/>
-        </w:rPr>
-        <w:t>xmax</w:t>
-      </w:r>
-      <w:proofErr w:type="spellEnd"/>
-    </w:p>
-    <w:p>
-      <w:pPr>
-        <w:pStyle w:val="HTML-frformaterad"/>
-        <w:shd w:val="clear" w:color="auto" w:fill="F6F8FA"/>
-        <w:rPr>
-          <w:rFonts w:ascii="Consolas" w:hAnsi="Consolas" w:cs="Consolas"/>
-          <w:color w:val="24292E"/>
-          <w:lang w:val="en-US"/>
-        </w:rPr>
-      </w:pPr>
-      <w:r>
-        <w:rPr>
-          <w:rFonts w:ascii="Consolas" w:hAnsi="Consolas" w:cs="Consolas"/>
-          <w:color w:val="24292E"/>
-          <w:lang w:val="en-US"/>
-        </w:rPr>
-        <w:t xml:space="preserve">  </w:t>
-      </w:r>
-      <w:r>
-        <w:rPr>
-          <w:rStyle w:val="pl-c1"/>
-          <w:rFonts w:ascii="Consolas" w:hAnsi="Consolas" w:cs="Consolas"/>
-          <w:color w:val="0086B3"/>
-          <w:lang w:val="en-US"/>
-        </w:rPr>
-        <w:t>0</w:t>
-      </w:r>
-      <w:r>
-        <w:rPr>
-          <w:rFonts w:ascii="Consolas" w:hAnsi="Consolas" w:cs="Consolas"/>
-          <w:color w:val="24292E"/>
-          <w:lang w:val="en-US"/>
-        </w:rPr>
-        <w:t xml:space="preserve"> </w:t>
-      </w:r>
-      <w:r>
-        <w:rPr>
-          <w:rStyle w:val="pl-k"/>
-          <w:rFonts w:ascii="Consolas" w:hAnsi="Consolas" w:cs="Consolas"/>
-          <w:color w:val="A71D5D"/>
-          <w:lang w:val="en-US"/>
-        </w:rPr>
-        <w:t>==</w:t>
-      </w:r>
-      <w:r>
-        <w:rPr>
-          <w:rFonts w:ascii="Consolas" w:hAnsi="Consolas" w:cs="Consolas"/>
-          <w:color w:val="24292E"/>
-          <w:lang w:val="en-US"/>
-        </w:rPr>
-        <w:t xml:space="preserve"> </w:t>
-      </w:r>
-      <w:r>
-        <w:rPr>
-          <w:rStyle w:val="pl-en"/>
-          <w:rFonts w:ascii="Consolas" w:hAnsi="Consolas" w:cs="Consolas"/>
-          <w:color w:val="795DA3"/>
-          <w:lang w:val="en-US"/>
-        </w:rPr>
-        <w:t>constrain</w:t>
-      </w:r>
-      <w:r>
-        <w:rPr>
-          <w:rFonts w:ascii="Consolas" w:hAnsi="Consolas" w:cs="Consolas"/>
-          <w:color w:val="24292E"/>
-          <w:lang w:val="en-US"/>
-        </w:rPr>
-        <w:t xml:space="preserve"> </w:t>
-      </w:r>
-      <w:r>
-        <w:rPr>
-          <w:rStyle w:val="pl-k"/>
-          <w:rFonts w:ascii="Consolas" w:hAnsi="Consolas" w:cs="Consolas"/>
-          <w:color w:val="A71D5D"/>
-          <w:lang w:val="en-US"/>
-        </w:rPr>
-        <w:t>-</w:t>
-      </w:r>
-      <w:r>
-        <w:rPr>
-          <w:rStyle w:val="pl-c1"/>
-          <w:rFonts w:ascii="Consolas" w:hAnsi="Consolas" w:cs="Consolas"/>
-          <w:color w:val="0086B3"/>
-          <w:lang w:val="en-US"/>
-        </w:rPr>
-        <w:t>10</w:t>
-      </w:r>
-      <w:r>
-        <w:rPr>
-          <w:rFonts w:ascii="Consolas" w:hAnsi="Consolas" w:cs="Consolas"/>
-          <w:color w:val="24292E"/>
-          <w:lang w:val="en-US"/>
-        </w:rPr>
-        <w:t xml:space="preserve">,    </w:t>
-      </w:r>
-      <w:r>
-        <w:rPr>
-          <w:rStyle w:val="pl-c1"/>
-          <w:rFonts w:ascii="Consolas" w:hAnsi="Consolas" w:cs="Consolas"/>
-          <w:color w:val="0086B3"/>
-          <w:lang w:val="en-US"/>
-        </w:rPr>
-        <w:t>0</w:t>
-      </w:r>
-      <w:proofErr w:type="gramStart"/>
-      <w:r>
-        <w:rPr>
-          <w:rFonts w:ascii="Consolas" w:hAnsi="Consolas" w:cs="Consolas"/>
-          <w:color w:val="24292E"/>
-          <w:lang w:val="en-US"/>
-        </w:rPr>
-        <w:t xml:space="preserve">,  </w:t>
-      </w:r>
-      <w:r>
-        <w:rPr>
-          <w:rStyle w:val="pl-c1"/>
-          <w:rFonts w:ascii="Consolas" w:hAnsi="Consolas" w:cs="Consolas"/>
-          <w:color w:val="0086B3"/>
-          <w:lang w:val="en-US"/>
-        </w:rPr>
-        <w:t>100</w:t>
-      </w:r>
-      <w:proofErr w:type="gramEnd"/>
-    </w:p>
-    <w:p>
-      <w:pPr>
-        <w:pStyle w:val="HTML-frformaterad"/>
-        <w:shd w:val="clear" w:color="auto" w:fill="F6F8FA"/>
-        <w:rPr>
-          <w:rFonts w:ascii="Consolas" w:hAnsi="Consolas" w:cs="Consolas"/>
-          <w:color w:val="24292E"/>
-          <w:lang w:val="en-US"/>
-        </w:rPr>
-      </w:pPr>
-      <w:r>
-        <w:rPr>
-          <w:rFonts w:ascii="Consolas" w:hAnsi="Consolas" w:cs="Consolas"/>
-          <w:color w:val="24292E"/>
-          <w:lang w:val="en-US"/>
-        </w:rPr>
-        <w:t xml:space="preserve"> </w:t>
-      </w:r>
-      <w:r>
-        <w:rPr>
-          <w:rStyle w:val="pl-c1"/>
-          <w:rFonts w:ascii="Consolas" w:hAnsi="Consolas" w:cs="Consolas"/>
-          <w:color w:val="0086B3"/>
-          <w:lang w:val="en-US"/>
-        </w:rPr>
-        <w:t>10</w:t>
-      </w:r>
-      <w:r>
-        <w:rPr>
-          <w:rFonts w:ascii="Consolas" w:hAnsi="Consolas" w:cs="Consolas"/>
-          <w:color w:val="24292E"/>
-          <w:lang w:val="en-US"/>
-        </w:rPr>
-        <w:t xml:space="preserve"> </w:t>
-      </w:r>
-      <w:r>
-        <w:rPr>
-          <w:rStyle w:val="pl-k"/>
-          <w:rFonts w:ascii="Consolas" w:hAnsi="Consolas" w:cs="Consolas"/>
-          <w:color w:val="A71D5D"/>
-          <w:lang w:val="en-US"/>
-        </w:rPr>
-        <w:t>==</w:t>
-      </w:r>
-      <w:r>
-        <w:rPr>
-          <w:rFonts w:ascii="Consolas" w:hAnsi="Consolas" w:cs="Consolas"/>
-          <w:color w:val="24292E"/>
-          <w:lang w:val="en-US"/>
-        </w:rPr>
-        <w:t xml:space="preserve"> </w:t>
-      </w:r>
-      <w:proofErr w:type="gramStart"/>
-      <w:r>
-        <w:rPr>
-          <w:rStyle w:val="pl-en"/>
-          <w:rFonts w:ascii="Consolas" w:hAnsi="Consolas" w:cs="Consolas"/>
-          <w:color w:val="795DA3"/>
-          <w:lang w:val="en-US"/>
-        </w:rPr>
-        <w:t>constrain</w:t>
-      </w:r>
-      <w:r>
-        <w:rPr>
-          <w:rFonts w:ascii="Consolas" w:hAnsi="Consolas" w:cs="Consolas"/>
-          <w:color w:val="24292E"/>
-          <w:lang w:val="en-US"/>
-        </w:rPr>
-        <w:t xml:space="preserve">  </w:t>
-      </w:r>
-      <w:r>
-        <w:rPr>
-          <w:rStyle w:val="pl-c1"/>
-          <w:rFonts w:ascii="Consolas" w:hAnsi="Consolas" w:cs="Consolas"/>
-          <w:color w:val="0086B3"/>
-          <w:lang w:val="en-US"/>
-        </w:rPr>
-        <w:t>10</w:t>
-      </w:r>
-      <w:proofErr w:type="gramEnd"/>
-      <w:r>
-        <w:rPr>
-          <w:rFonts w:ascii="Consolas" w:hAnsi="Consolas" w:cs="Consolas"/>
-          <w:color w:val="24292E"/>
-          <w:lang w:val="en-US"/>
-        </w:rPr>
-        <w:t xml:space="preserve">,    </w:t>
-      </w:r>
-      <w:r>
-        <w:rPr>
-          <w:rStyle w:val="pl-c1"/>
-          <w:rFonts w:ascii="Consolas" w:hAnsi="Consolas" w:cs="Consolas"/>
-          <w:color w:val="0086B3"/>
-          <w:lang w:val="en-US"/>
-        </w:rPr>
-        <w:t>0</w:t>
-      </w:r>
-      <w:r>
-        <w:rPr>
-          <w:rFonts w:ascii="Consolas" w:hAnsi="Consolas" w:cs="Consolas"/>
-          <w:color w:val="24292E"/>
-          <w:lang w:val="en-US"/>
-        </w:rPr>
-        <w:t xml:space="preserve">,  </w:t>
-      </w:r>
-      <w:r>
-        <w:rPr>
-          <w:rStyle w:val="pl-c1"/>
-          <w:rFonts w:ascii="Consolas" w:hAnsi="Consolas" w:cs="Consolas"/>
-          <w:color w:val="0086B3"/>
-          <w:lang w:val="en-US"/>
-        </w:rPr>
-        <w:t>100</w:t>
-      </w:r>
-    </w:p>
-    <w:p>
-      <w:pPr>
-        <w:pStyle w:val="HTML-frformaterad"/>
-        <w:shd w:val="clear" w:color="auto" w:fill="F6F8FA"/>
-        <w:rPr>
-          <w:rFonts w:ascii="Consolas" w:hAnsi="Consolas" w:cs="Consolas"/>
-          <w:color w:val="24292E"/>
-          <w:lang w:val="en-US"/>
-        </w:rPr>
-      </w:pPr>
-      <w:r>
-        <w:rPr>
-          <w:rStyle w:val="pl-c1"/>
-          <w:rFonts w:ascii="Consolas" w:hAnsi="Consolas" w:cs="Consolas"/>
-          <w:color w:val="0086B3"/>
-          <w:lang w:val="en-US"/>
-        </w:rPr>
-        <w:t>100</w:t>
-      </w:r>
-      <w:r>
-        <w:rPr>
-          <w:rFonts w:ascii="Consolas" w:hAnsi="Consolas" w:cs="Consolas"/>
-          <w:color w:val="24292E"/>
-          <w:lang w:val="en-US"/>
-        </w:rPr>
-        <w:t xml:space="preserve"> </w:t>
-      </w:r>
-      <w:r>
-        <w:rPr>
-          <w:rStyle w:val="pl-k"/>
-          <w:rFonts w:ascii="Consolas" w:hAnsi="Consolas" w:cs="Consolas"/>
-          <w:color w:val="A71D5D"/>
-          <w:lang w:val="en-US"/>
-        </w:rPr>
-        <w:t>==</w:t>
-      </w:r>
-      <w:r>
-        <w:rPr>
-          <w:rFonts w:ascii="Consolas" w:hAnsi="Consolas" w:cs="Consolas"/>
-          <w:color w:val="24292E"/>
-          <w:lang w:val="en-US"/>
-        </w:rPr>
-        <w:t xml:space="preserve"> </w:t>
-      </w:r>
-      <w:r>
-        <w:rPr>
-          <w:rStyle w:val="pl-en"/>
-          <w:rFonts w:ascii="Consolas" w:hAnsi="Consolas" w:cs="Consolas"/>
-          <w:color w:val="795DA3"/>
-          <w:lang w:val="en-US"/>
-        </w:rPr>
-        <w:t>constrain</w:t>
-      </w:r>
-      <w:r>
-        <w:rPr>
-          <w:rFonts w:ascii="Consolas" w:hAnsi="Consolas" w:cs="Consolas"/>
-          <w:color w:val="24292E"/>
-          <w:lang w:val="en-US"/>
-        </w:rPr>
-        <w:t xml:space="preserve"> </w:t>
-      </w:r>
-      <w:r>
-        <w:rPr>
-          <w:rStyle w:val="pl-c1"/>
-          <w:rFonts w:ascii="Consolas" w:hAnsi="Consolas" w:cs="Consolas"/>
-          <w:color w:val="0086B3"/>
-          <w:lang w:val="en-US"/>
-        </w:rPr>
-        <w:t>120</w:t>
-      </w:r>
-      <w:r>
-        <w:rPr>
-          <w:rFonts w:ascii="Consolas" w:hAnsi="Consolas" w:cs="Consolas"/>
-          <w:color w:val="24292E"/>
-          <w:lang w:val="en-US"/>
-        </w:rPr>
-        <w:t xml:space="preserve">,    </w:t>
-      </w:r>
-      <w:r>
-        <w:rPr>
-          <w:rStyle w:val="pl-c1"/>
-          <w:rFonts w:ascii="Consolas" w:hAnsi="Consolas" w:cs="Consolas"/>
-          <w:color w:val="0086B3"/>
-          <w:lang w:val="en-US"/>
-        </w:rPr>
-        <w:t>0</w:t>
-      </w:r>
-      <w:proofErr w:type="gramStart"/>
-      <w:r>
-        <w:rPr>
-          <w:rFonts w:ascii="Consolas" w:hAnsi="Consolas" w:cs="Consolas"/>
-          <w:color w:val="24292E"/>
-          <w:lang w:val="en-US"/>
-        </w:rPr>
-        <w:t xml:space="preserve">,  </w:t>
-      </w:r>
-      <w:r>
-        <w:rPr>
-          <w:rStyle w:val="pl-c1"/>
-          <w:rFonts w:ascii="Consolas" w:hAnsi="Consolas" w:cs="Consolas"/>
-          <w:color w:val="0086B3"/>
-          <w:lang w:val="en-US"/>
-        </w:rPr>
-        <w:t>100</w:t>
-      </w:r>
-      <w:proofErr w:type="gramEnd"/>
-    </w:p>
-    <w:p>
-      <w:pPr>
-        <w:pStyle w:val="Rubrik3"/>
-        <w:spacing w:before="360" w:beforeAutospacing="0" w:after="240" w:afterAutospacing="0"/>
-        <w:rPr>
-          <w:rFonts w:ascii="Segoe UI" w:hAnsi="Segoe UI" w:cs="Segoe UI"/>
-          <w:color w:val="24292E"/>
-          <w:sz w:val="30"/>
-          <w:szCs w:val="30"/>
-          <w:lang w:val="en-US"/>
-        </w:rPr>
-      </w:pPr>
-      <w:hyperlink r:id="rId34" w:anchor="/p5/int" w:history="1">
+      </w:pPr>
+      <w:hyperlink r:id="rId42" w:anchor="/p5/int" w:history="1">
         <w:proofErr w:type="spellStart"/>
         <w:proofErr w:type="gramStart"/>
         <w:r>
@@ -10980,7 +10812,7 @@
           <w:lang w:val="en-US"/>
         </w:rPr>
       </w:pPr>
-      <w:hyperlink r:id="rId35" w:anchor="/p5/round" w:history="1">
+      <w:hyperlink r:id="rId43" w:anchor="/p5/round" w:history="1">
         <w:proofErr w:type="gramStart"/>
         <w:r>
           <w:rPr>
@@ -11184,7 +11016,7 @@
           <w:lang w:val="en-US"/>
         </w:rPr>
       </w:pPr>
-      <w:hyperlink r:id="rId36" w:history="1">
+      <w:hyperlink r:id="rId44" w:history="1">
         <w:proofErr w:type="spellStart"/>
         <w:proofErr w:type="gramStart"/>
         <w:r>
@@ -11421,7 +11253,7 @@
           <w:lang w:val="en-US"/>
         </w:rPr>
       </w:pPr>
-      <w:hyperlink r:id="rId37" w:history="1">
+      <w:hyperlink r:id="rId45" w:history="1">
         <w:proofErr w:type="spellStart"/>
         <w:proofErr w:type="gramStart"/>
         <w:r>
@@ -11658,7 +11490,7 @@
           <w:lang w:val="en-US"/>
         </w:rPr>
       </w:pPr>
-      <w:hyperlink r:id="rId38" w:anchor="/p5/dist" w:history="1">
+      <w:hyperlink r:id="rId46" w:anchor="/p5/dist" w:history="1">
         <w:proofErr w:type="spellStart"/>
         <w:proofErr w:type="gramStart"/>
         <w:r>
@@ -11988,7 +11820,7 @@
           <w:lang w:val="en-US"/>
         </w:rPr>
       </w:pPr>
-      <w:hyperlink r:id="rId39" w:anchor="/p5/nf" w:history="1">
+      <w:hyperlink r:id="rId47" w:anchor="/p5/nf" w:history="1">
         <w:proofErr w:type="spellStart"/>
         <w:proofErr w:type="gramStart"/>
         <w:r>
@@ -12399,7 +12231,7 @@
           <w:lang w:val="en-US"/>
         </w:rPr>
       </w:pPr>
-      <w:hyperlink r:id="rId40" w:anchor="/p5/PI" w:history="1">
+      <w:hyperlink r:id="rId48" w:anchor="/p5/PI" w:history="1">
         <w:r>
           <w:rPr>
             <w:rStyle w:val="Hyperlnk"/>
@@ -12605,7 +12437,7 @@
           <w:lang w:val="en-US"/>
         </w:rPr>
       </w:pPr>
-      <w:hyperlink r:id="rId41" w:anchor="/p5/sqrt" w:history="1">
+      <w:hyperlink r:id="rId49" w:anchor="/p5/sqrt" w:history="1">
         <w:proofErr w:type="spellStart"/>
         <w:proofErr w:type="gramStart"/>
         <w:r>
@@ -13149,7 +12981,7 @@
           <w:lang w:val="en-US"/>
         </w:rPr>
       </w:pPr>
-      <w:hyperlink r:id="rId42" w:history="1">
+      <w:hyperlink r:id="rId50" w:history="1">
         <w:r>
           <w:rPr>
             <w:rStyle w:val="Hyperlnk"/>
@@ -13589,7 +13421,7 @@
           <w:lang w:val="en-US"/>
         </w:rPr>
       </w:pPr>
-      <w:hyperlink r:id="rId43" w:anchor="literals" w:history="1">
+      <w:hyperlink r:id="rId51" w:anchor="literals" w:history="1">
         <w:proofErr w:type="gramStart"/>
         <w:r>
           <w:rPr>
@@ -15631,7 +15463,7 @@
           <w:lang w:val="en-US"/>
         </w:rPr>
       </w:pPr>
-      <w:hyperlink r:id="rId44" w:history="1">
+      <w:hyperlink r:id="rId52" w:history="1">
         <w:proofErr w:type="gramStart"/>
         <w:r>
           <w:rPr>
@@ -16520,7 +16352,7 @@
           <w:lang w:val="en-US"/>
         </w:rPr>
       </w:pPr>
-      <w:hyperlink r:id="rId45" w:anchor="literals" w:history="1">
+      <w:hyperlink r:id="rId53" w:anchor="literals" w:history="1">
         <w:proofErr w:type="gramStart"/>
         <w:r>
           <w:rPr>
@@ -17517,7 +17349,7 @@
           <w:lang w:val="en-US"/>
         </w:rPr>
       </w:pPr>
-      <w:hyperlink r:id="rId46" w:history="1">
+      <w:hyperlink r:id="rId54" w:history="1">
         <w:proofErr w:type="gramStart"/>
         <w:r>
           <w:rPr>
@@ -17543,7 +17375,7 @@
           <w:lang w:val="en-US"/>
         </w:rPr>
       </w:pPr>
-      <w:hyperlink r:id="rId47" w:history="1">
+      <w:hyperlink r:id="rId55" w:history="1">
         <w:r>
           <w:rPr>
             <w:rStyle w:val="Hyperlnk"/>
@@ -22883,7 +22715,7 @@
           <w:color w:val="24292E"/>
         </w:rPr>
       </w:pPr>
-      <w:hyperlink r:id="rId48" w:history="1">
+      <w:hyperlink r:id="rId56" w:history="1">
         <w:r>
           <w:rPr>
             <w:rStyle w:val="Hyperlnk"/>
@@ -23393,7 +23225,7 @@
           <w:szCs w:val="30"/>
         </w:rPr>
       </w:pPr>
-      <w:hyperlink r:id="rId49" w:anchor="classes" w:history="1">
+      <w:hyperlink r:id="rId57" w:anchor="classes" w:history="1">
         <w:proofErr w:type="spellStart"/>
         <w:r>
           <w:rPr>
@@ -23739,7 +23571,7 @@
           <w:szCs w:val="30"/>
         </w:rPr>
       </w:pPr>
-      <w:hyperlink r:id="rId50" w:anchor="language" w:history="1">
+      <w:hyperlink r:id="rId58" w:anchor="language" w:history="1">
         <w:r>
           <w:rPr>
             <w:rStyle w:val="Hyperlnk"/>
@@ -25469,7 +25301,7 @@
           <w:lang w:val="en-US"/>
         </w:rPr>
       </w:pPr>
-      <w:hyperlink r:id="rId51" w:anchor="slices" w:history="1">
+      <w:hyperlink r:id="rId59" w:anchor="slices" w:history="1">
         <w:proofErr w:type="spellStart"/>
         <w:proofErr w:type="gramStart"/>
         <w:r>
@@ -25754,7 +25586,7 @@
           <w:lang w:val="en-US"/>
         </w:rPr>
       </w:pPr>
-      <w:hyperlink r:id="rId52" w:anchor="slices" w:history="1">
+      <w:hyperlink r:id="rId60" w:anchor="slices" w:history="1">
         <w:proofErr w:type="spellStart"/>
         <w:proofErr w:type="gramStart"/>
         <w:r>
@@ -26132,13 +25964,14 @@
           <w:rFonts w:ascii="Segoe UI" w:hAnsi="Segoe UI" w:cs="Segoe UI"/>
           <w:noProof/>
           <w:color w:val="0366D6"/>
+          <w:lang w:val="en-US" w:eastAsia="en-US"/>
         </w:rPr>
         <w:drawing>
-          <wp:inline distT="0" distB="0" distL="0" distR="0" wp14:anchorId="0C9213C4" wp14:editId="5B0D000C">
+          <wp:inline distT="0" distB="0" distL="0" distR="0" wp14:anchorId="2FC308BC" wp14:editId="6832E42B">
             <wp:extent cx="2124075" cy="2886075"/>
             <wp:effectExtent l="0" t="0" r="9525" b="9525"/>
             <wp:docPr id="12" name="Bildobjekt 12" descr="nian">
-              <a:hlinkClick xmlns:a="http://schemas.openxmlformats.org/drawingml/2006/main" r:id="rId53" tgtFrame="&quot;_blank&quot;"/>
+              <a:hlinkClick xmlns:a="http://schemas.openxmlformats.org/drawingml/2006/main" r:id="rId61" tgtFrame="&quot;_blank&quot;"/>
             </wp:docPr>
             <wp:cNvGraphicFramePr>
               <a:graphicFrameLocks xmlns:a="http://schemas.openxmlformats.org/drawingml/2006/main" noChangeAspect="1"/>
@@ -26148,14 +25981,14 @@
                 <pic:pic xmlns:pic="http://schemas.openxmlformats.org/drawingml/2006/picture">
                   <pic:nvPicPr>
                     <pic:cNvPr id="0" name="Picture 1" descr="nian">
-                      <a:hlinkClick r:id="rId53" tgtFrame="&quot;_blank&quot;"/>
+                      <a:hlinkClick r:id="rId61" tgtFrame="&quot;_blank&quot;"/>
                     </pic:cNvPr>
                     <pic:cNvPicPr>
                       <a:picLocks noChangeAspect="1" noChangeArrowheads="1"/>
                     </pic:cNvPicPr>
                   </pic:nvPicPr>
                   <pic:blipFill>
-                    <a:blip r:embed="rId54">
+                    <a:blip r:embed="rId62">
                       <a:extLst>
                         <a:ext uri="{28A0092B-C50C-407E-A947-70E740481C1C}">
                           <a14:useLocalDpi xmlns:a14="http://schemas.microsoft.com/office/drawing/2010/main" val="0"/>
@@ -26390,13 +26223,14 @@
           <w:rFonts w:ascii="Segoe UI" w:hAnsi="Segoe UI" w:cs="Segoe UI"/>
           <w:noProof/>
           <w:color w:val="0366D6"/>
+          <w:lang w:val="en-US" w:eastAsia="en-US"/>
         </w:rPr>
         <w:drawing>
-          <wp:inline distT="0" distB="0" distL="0" distR="0" wp14:anchorId="1CC7AEE4" wp14:editId="338D3533">
+          <wp:inline distT="0" distB="0" distL="0" distR="0" wp14:anchorId="03683797" wp14:editId="502959E5">
             <wp:extent cx="1266825" cy="800100"/>
             <wp:effectExtent l="0" t="0" r="9525" b="0"/>
             <wp:docPr id="11" name="Bildobjekt 11" descr="Differens">
-              <a:hlinkClick xmlns:a="http://schemas.openxmlformats.org/drawingml/2006/main" r:id="rId55" tgtFrame="&quot;_blank&quot;"/>
+              <a:hlinkClick xmlns:a="http://schemas.openxmlformats.org/drawingml/2006/main" r:id="rId63" tgtFrame="&quot;_blank&quot;"/>
             </wp:docPr>
             <wp:cNvGraphicFramePr>
               <a:graphicFrameLocks xmlns:a="http://schemas.openxmlformats.org/drawingml/2006/main" noChangeAspect="1"/>
@@ -26406,14 +26240,14 @@
                 <pic:pic xmlns:pic="http://schemas.openxmlformats.org/drawingml/2006/picture">
                   <pic:nvPicPr>
                     <pic:cNvPr id="0" name="Picture 2" descr="Differens">
-                      <a:hlinkClick r:id="rId55" tgtFrame="&quot;_blank&quot;"/>
+                      <a:hlinkClick r:id="rId63" tgtFrame="&quot;_blank&quot;"/>
                     </pic:cNvPr>
                     <pic:cNvPicPr>
                       <a:picLocks noChangeAspect="1" noChangeArrowheads="1"/>
                     </pic:cNvPicPr>
                   </pic:nvPicPr>
                   <pic:blipFill>
-                    <a:blip r:embed="rId56">
+                    <a:blip r:embed="rId64">
                       <a:extLst>
                         <a:ext uri="{28A0092B-C50C-407E-A947-70E740481C1C}">
                           <a14:useLocalDpi xmlns:a14="http://schemas.microsoft.com/office/drawing/2010/main" val="0"/>
@@ -29569,14 +29403,15 @@
           <w:rFonts w:ascii="Segoe UI" w:hAnsi="Segoe UI" w:cs="Segoe UI"/>
           <w:noProof/>
           <w:color w:val="0366D6"/>
+          <w:lang w:val="en-US" w:eastAsia="en-US"/>
         </w:rPr>
         <w:lastRenderedPageBreak/>
         <w:drawing>
-          <wp:inline distT="0" distB="0" distL="0" distR="0" wp14:anchorId="615FF5D2" wp14:editId="396671D9">
+          <wp:inline distT="0" distB="0" distL="0" distR="0" wp14:anchorId="5D6A8F50" wp14:editId="5C08EA32">
             <wp:extent cx="1495425" cy="2857500"/>
             <wp:effectExtent l="0" t="0" r="9525" b="0"/>
             <wp:docPr id="10" name="Bildobjekt 10" descr="pluto">
-              <a:hlinkClick xmlns:a="http://schemas.openxmlformats.org/drawingml/2006/main" r:id="rId57" tgtFrame="&quot;_blank&quot;"/>
+              <a:hlinkClick xmlns:a="http://schemas.openxmlformats.org/drawingml/2006/main" r:id="rId65" tgtFrame="&quot;_blank&quot;"/>
             </wp:docPr>
             <wp:cNvGraphicFramePr>
               <a:graphicFrameLocks xmlns:a="http://schemas.openxmlformats.org/drawingml/2006/main" noChangeAspect="1"/>
@@ -29586,14 +29421,14 @@
                 <pic:pic xmlns:pic="http://schemas.openxmlformats.org/drawingml/2006/picture">
                   <pic:nvPicPr>
                     <pic:cNvPr id="0" name="Picture 3" descr="pluto">
-                      <a:hlinkClick r:id="rId57" tgtFrame="&quot;_blank&quot;"/>
+                      <a:hlinkClick r:id="rId65" tgtFrame="&quot;_blank&quot;"/>
                     </pic:cNvPr>
                     <pic:cNvPicPr>
                       <a:picLocks noChangeAspect="1" noChangeArrowheads="1"/>
                     </pic:cNvPicPr>
                   </pic:nvPicPr>
                   <pic:blipFill>
-                    <a:blip r:embed="rId58">
+                    <a:blip r:embed="rId66">
                       <a:extLst>
                         <a:ext uri="{28A0092B-C50C-407E-A947-70E740481C1C}">
                           <a14:useLocalDpi xmlns:a14="http://schemas.microsoft.com/office/drawing/2010/main" val="0"/>
@@ -29637,13 +29472,14 @@
           <w:rFonts w:ascii="Segoe UI" w:hAnsi="Segoe UI" w:cs="Segoe UI"/>
           <w:noProof/>
           <w:color w:val="0366D6"/>
+          <w:lang w:val="en-US" w:eastAsia="en-US"/>
         </w:rPr>
         <w:drawing>
-          <wp:inline distT="0" distB="0" distL="0" distR="0" wp14:anchorId="2A2A75A3" wp14:editId="39EFC5F5">
+          <wp:inline distT="0" distB="0" distL="0" distR="0" wp14:anchorId="5D0D5CD9" wp14:editId="64AFE51E">
             <wp:extent cx="2819400" cy="2686050"/>
             <wp:effectExtent l="0" t="0" r="0" b="0"/>
             <wp:docPr id="9" name="Bildobjekt 9" descr="jakob">
-              <a:hlinkClick xmlns:a="http://schemas.openxmlformats.org/drawingml/2006/main" r:id="rId59" tgtFrame="&quot;_blank&quot;"/>
+              <a:hlinkClick xmlns:a="http://schemas.openxmlformats.org/drawingml/2006/main" r:id="rId67" tgtFrame="&quot;_blank&quot;"/>
             </wp:docPr>
             <wp:cNvGraphicFramePr>
               <a:graphicFrameLocks xmlns:a="http://schemas.openxmlformats.org/drawingml/2006/main" noChangeAspect="1"/>
@@ -29653,14 +29489,14 @@
                 <pic:pic xmlns:pic="http://schemas.openxmlformats.org/drawingml/2006/picture">
                   <pic:nvPicPr>
                     <pic:cNvPr id="0" name="Picture 4" descr="jakob">
-                      <a:hlinkClick r:id="rId59" tgtFrame="&quot;_blank&quot;"/>
+                      <a:hlinkClick r:id="rId67" tgtFrame="&quot;_blank&quot;"/>
                     </pic:cNvPr>
                     <pic:cNvPicPr>
                       <a:picLocks noChangeAspect="1" noChangeArrowheads="1"/>
                     </pic:cNvPicPr>
                   </pic:nvPicPr>
                   <pic:blipFill>
-                    <a:blip r:embed="rId60">
+                    <a:blip r:embed="rId68">
                       <a:extLst>
                         <a:ext uri="{28A0092B-C50C-407E-A947-70E740481C1C}">
                           <a14:useLocalDpi xmlns:a14="http://schemas.microsoft.com/office/drawing/2010/main" val="0"/>
@@ -30730,14 +30566,15 @@
           <w:rFonts w:ascii="Segoe UI" w:hAnsi="Segoe UI" w:cs="Segoe UI"/>
           <w:noProof/>
           <w:color w:val="0366D6"/>
+          <w:lang w:val="en-US" w:eastAsia="en-US"/>
         </w:rPr>
         <w:lastRenderedPageBreak/>
         <w:drawing>
-          <wp:inline distT="0" distB="0" distL="0" distR="0" wp14:anchorId="05BCB5CD" wp14:editId="339720A9">
+          <wp:inline distT="0" distB="0" distL="0" distR="0" wp14:anchorId="4AF5AC81" wp14:editId="4DE7AD53">
             <wp:extent cx="4191000" cy="4191000"/>
             <wp:effectExtent l="0" t="0" r="0" b="0"/>
             <wp:docPr id="8" name="Bildobjekt 8" descr="biggrid">
-              <a:hlinkClick xmlns:a="http://schemas.openxmlformats.org/drawingml/2006/main" r:id="rId61" tgtFrame="&quot;_blank&quot;"/>
+              <a:hlinkClick xmlns:a="http://schemas.openxmlformats.org/drawingml/2006/main" r:id="rId69" tgtFrame="&quot;_blank&quot;"/>
             </wp:docPr>
             <wp:cNvGraphicFramePr>
               <a:graphicFrameLocks xmlns:a="http://schemas.openxmlformats.org/drawingml/2006/main" noChangeAspect="1"/>
@@ -30747,14 +30584,14 @@
                 <pic:pic xmlns:pic="http://schemas.openxmlformats.org/drawingml/2006/picture">
                   <pic:nvPicPr>
                     <pic:cNvPr id="0" name="Picture 5" descr="biggrid">
-                      <a:hlinkClick r:id="rId61" tgtFrame="&quot;_blank&quot;"/>
+                      <a:hlinkClick r:id="rId69" tgtFrame="&quot;_blank&quot;"/>
                     </pic:cNvPr>
                     <pic:cNvPicPr>
                       <a:picLocks noChangeAspect="1" noChangeArrowheads="1"/>
                     </pic:cNvPicPr>
                   </pic:nvPicPr>
                   <pic:blipFill>
-                    <a:blip r:embed="rId62">
+                    <a:blip r:embed="rId70">
                       <a:extLst>
                         <a:ext uri="{28A0092B-C50C-407E-A947-70E740481C1C}">
                           <a14:useLocalDpi xmlns:a14="http://schemas.microsoft.com/office/drawing/2010/main" val="0"/>
@@ -30798,13 +30635,14 @@
           <w:rFonts w:ascii="Segoe UI" w:hAnsi="Segoe UI" w:cs="Segoe UI"/>
           <w:noProof/>
           <w:color w:val="0366D6"/>
+          <w:lang w:val="en-US" w:eastAsia="en-US"/>
         </w:rPr>
         <w:drawing>
-          <wp:inline distT="0" distB="0" distL="0" distR="0" wp14:anchorId="47CCCD29" wp14:editId="16E7689A">
+          <wp:inline distT="0" distB="0" distL="0" distR="0" wp14:anchorId="4BF12889" wp14:editId="7DACF25F">
             <wp:extent cx="2095500" cy="2095500"/>
             <wp:effectExtent l="0" t="0" r="0" b="0"/>
             <wp:docPr id="7" name="Bildobjekt 7" descr="grid">
-              <a:hlinkClick xmlns:a="http://schemas.openxmlformats.org/drawingml/2006/main" r:id="rId63" tgtFrame="&quot;_blank&quot;"/>
+              <a:hlinkClick xmlns:a="http://schemas.openxmlformats.org/drawingml/2006/main" r:id="rId71" tgtFrame="&quot;_blank&quot;"/>
             </wp:docPr>
             <wp:cNvGraphicFramePr>
               <a:graphicFrameLocks xmlns:a="http://schemas.openxmlformats.org/drawingml/2006/main" noChangeAspect="1"/>
@@ -30814,14 +30652,14 @@
                 <pic:pic xmlns:pic="http://schemas.openxmlformats.org/drawingml/2006/picture">
                   <pic:nvPicPr>
                     <pic:cNvPr id="0" name="Picture 6" descr="grid">
-                      <a:hlinkClick r:id="rId63" tgtFrame="&quot;_blank&quot;"/>
+                      <a:hlinkClick r:id="rId71" tgtFrame="&quot;_blank&quot;"/>
                     </pic:cNvPr>
                     <pic:cNvPicPr>
                       <a:picLocks noChangeAspect="1" noChangeArrowheads="1"/>
                     </pic:cNvPicPr>
                   </pic:nvPicPr>
                   <pic:blipFill>
-                    <a:blip r:embed="rId64">
+                    <a:blip r:embed="rId72">
                       <a:extLst>
                         <a:ext uri="{28A0092B-C50C-407E-A947-70E740481C1C}">
                           <a14:useLocalDpi xmlns:a14="http://schemas.microsoft.com/office/drawing/2010/main" val="0"/>
@@ -30865,13 +30703,14 @@
           <w:rFonts w:ascii="Segoe UI" w:hAnsi="Segoe UI" w:cs="Segoe UI"/>
           <w:noProof/>
           <w:color w:val="0366D6"/>
+          <w:lang w:val="en-US" w:eastAsia="en-US"/>
         </w:rPr>
         <w:drawing>
-          <wp:inline distT="0" distB="0" distL="0" distR="0" wp14:anchorId="46A49318" wp14:editId="32ABCD92">
+          <wp:inline distT="0" distB="0" distL="0" distR="0" wp14:anchorId="6EDB2836" wp14:editId="68A289A3">
             <wp:extent cx="4191000" cy="4191000"/>
             <wp:effectExtent l="0" t="0" r="0" b="0"/>
             <wp:docPr id="6" name="Bildobjekt 6" descr="biggrid">
-              <a:hlinkClick xmlns:a="http://schemas.openxmlformats.org/drawingml/2006/main" r:id="rId61" tgtFrame="&quot;_blank&quot;"/>
+              <a:hlinkClick xmlns:a="http://schemas.openxmlformats.org/drawingml/2006/main" r:id="rId69" tgtFrame="&quot;_blank&quot;"/>
             </wp:docPr>
             <wp:cNvGraphicFramePr>
               <a:graphicFrameLocks xmlns:a="http://schemas.openxmlformats.org/drawingml/2006/main" noChangeAspect="1"/>
@@ -30881,14 +30720,14 @@
                 <pic:pic xmlns:pic="http://schemas.openxmlformats.org/drawingml/2006/picture">
                   <pic:nvPicPr>
                     <pic:cNvPr id="0" name="Picture 7" descr="biggrid">
-                      <a:hlinkClick r:id="rId61" tgtFrame="&quot;_blank&quot;"/>
+                      <a:hlinkClick r:id="rId69" tgtFrame="&quot;_blank&quot;"/>
                     </pic:cNvPr>
                     <pic:cNvPicPr>
                       <a:picLocks noChangeAspect="1" noChangeArrowheads="1"/>
                     </pic:cNvPicPr>
                   </pic:nvPicPr>
                   <pic:blipFill>
-                    <a:blip r:embed="rId62">
+                    <a:blip r:embed="rId70">
                       <a:extLst>
                         <a:ext uri="{28A0092B-C50C-407E-A947-70E740481C1C}">
                           <a14:useLocalDpi xmlns:a14="http://schemas.microsoft.com/office/drawing/2010/main" val="0"/>
@@ -30932,13 +30771,14 @@
           <w:rFonts w:ascii="Segoe UI" w:hAnsi="Segoe UI" w:cs="Segoe UI"/>
           <w:noProof/>
           <w:color w:val="0366D6"/>
+          <w:lang w:val="en-US" w:eastAsia="en-US"/>
         </w:rPr>
         <w:drawing>
-          <wp:inline distT="0" distB="0" distL="0" distR="0" wp14:anchorId="03FA2951" wp14:editId="2F0FC2A5">
+          <wp:inline distT="0" distB="0" distL="0" distR="0" wp14:anchorId="3E873351" wp14:editId="63C882FD">
             <wp:extent cx="2095500" cy="2095500"/>
             <wp:effectExtent l="0" t="0" r="0" b="0"/>
             <wp:docPr id="5" name="Bildobjekt 5" descr="grid">
-              <a:hlinkClick xmlns:a="http://schemas.openxmlformats.org/drawingml/2006/main" r:id="rId63" tgtFrame="&quot;_blank&quot;"/>
+              <a:hlinkClick xmlns:a="http://schemas.openxmlformats.org/drawingml/2006/main" r:id="rId71" tgtFrame="&quot;_blank&quot;"/>
             </wp:docPr>
             <wp:cNvGraphicFramePr>
               <a:graphicFrameLocks xmlns:a="http://schemas.openxmlformats.org/drawingml/2006/main" noChangeAspect="1"/>
@@ -30948,14 +30788,14 @@
                 <pic:pic xmlns:pic="http://schemas.openxmlformats.org/drawingml/2006/picture">
                   <pic:nvPicPr>
                     <pic:cNvPr id="0" name="Picture 8" descr="grid">
-                      <a:hlinkClick r:id="rId63" tgtFrame="&quot;_blank&quot;"/>
+                      <a:hlinkClick r:id="rId71" tgtFrame="&quot;_blank&quot;"/>
                     </pic:cNvPr>
                     <pic:cNvPicPr>
                       <a:picLocks noChangeAspect="1" noChangeArrowheads="1"/>
                     </pic:cNvPicPr>
                   </pic:nvPicPr>
                   <pic:blipFill>
-                    <a:blip r:embed="rId64">
+                    <a:blip r:embed="rId72">
                       <a:extLst>
                         <a:ext uri="{28A0092B-C50C-407E-A947-70E740481C1C}">
                           <a14:useLocalDpi xmlns:a14="http://schemas.microsoft.com/office/drawing/2010/main" val="0"/>
@@ -31018,14 +30858,15 @@
           <w:rFonts w:ascii="Segoe UI" w:hAnsi="Segoe UI" w:cs="Segoe UI"/>
           <w:noProof/>
           <w:color w:val="0366D6"/>
+          <w:lang w:val="en-US" w:eastAsia="en-US"/>
         </w:rPr>
         <w:lastRenderedPageBreak/>
         <w:drawing>
-          <wp:inline distT="0" distB="0" distL="0" distR="0">
+          <wp:inline distT="0" distB="0" distL="0" distR="0" wp14:anchorId="1E561893" wp14:editId="67F9921F">
             <wp:extent cx="4191000" cy="4191000"/>
             <wp:effectExtent l="0" t="0" r="0" b="0"/>
             <wp:docPr id="4" name="Bildobjekt 4" descr="biggrid">
-              <a:hlinkClick xmlns:a="http://schemas.openxmlformats.org/drawingml/2006/main" r:id="rId61" tgtFrame="&quot;_blank&quot;"/>
+              <a:hlinkClick xmlns:a="http://schemas.openxmlformats.org/drawingml/2006/main" r:id="rId69" tgtFrame="&quot;_blank&quot;"/>
             </wp:docPr>
             <wp:cNvGraphicFramePr>
               <a:graphicFrameLocks xmlns:a="http://schemas.openxmlformats.org/drawingml/2006/main" noChangeAspect="1"/>
@@ -31035,14 +30876,14 @@
                 <pic:pic xmlns:pic="http://schemas.openxmlformats.org/drawingml/2006/picture">
                   <pic:nvPicPr>
                     <pic:cNvPr id="0" name="Picture 9" descr="biggrid">
-                      <a:hlinkClick r:id="rId61" tgtFrame="&quot;_blank&quot;"/>
+                      <a:hlinkClick r:id="rId69" tgtFrame="&quot;_blank&quot;"/>
                     </pic:cNvPr>
                     <pic:cNvPicPr>
                       <a:picLocks noChangeAspect="1" noChangeArrowheads="1"/>
                     </pic:cNvPicPr>
                   </pic:nvPicPr>
                   <pic:blipFill>
-                    <a:blip r:embed="rId62">
+                    <a:blip r:embed="rId70">
                       <a:extLst>
                         <a:ext uri="{28A0092B-C50C-407E-A947-70E740481C1C}">
                           <a14:useLocalDpi xmlns:a14="http://schemas.microsoft.com/office/drawing/2010/main" val="0"/>
@@ -31086,13 +30927,14 @@
           <w:rFonts w:ascii="Segoe UI" w:hAnsi="Segoe UI" w:cs="Segoe UI"/>
           <w:noProof/>
           <w:color w:val="0366D6"/>
+          <w:lang w:val="en-US" w:eastAsia="en-US"/>
         </w:rPr>
         <w:drawing>
-          <wp:inline distT="0" distB="0" distL="0" distR="0">
+          <wp:inline distT="0" distB="0" distL="0" distR="0" wp14:anchorId="6C679D7B" wp14:editId="5E1158F0">
             <wp:extent cx="2095500" cy="2095500"/>
             <wp:effectExtent l="0" t="0" r="0" b="0"/>
             <wp:docPr id="3" name="Bildobjekt 3" descr="grid">
-              <a:hlinkClick xmlns:a="http://schemas.openxmlformats.org/drawingml/2006/main" r:id="rId63" tgtFrame="&quot;_blank&quot;"/>
+              <a:hlinkClick xmlns:a="http://schemas.openxmlformats.org/drawingml/2006/main" r:id="rId71" tgtFrame="&quot;_blank&quot;"/>
             </wp:docPr>
             <wp:cNvGraphicFramePr>
               <a:graphicFrameLocks xmlns:a="http://schemas.openxmlformats.org/drawingml/2006/main" noChangeAspect="1"/>
@@ -31102,14 +30944,14 @@
                 <pic:pic xmlns:pic="http://schemas.openxmlformats.org/drawingml/2006/picture">
                   <pic:nvPicPr>
                     <pic:cNvPr id="0" name="Picture 10" descr="grid">
-                      <a:hlinkClick r:id="rId63" tgtFrame="&quot;_blank&quot;"/>
+                      <a:hlinkClick r:id="rId71" tgtFrame="&quot;_blank&quot;"/>
                     </pic:cNvPr>
                     <pic:cNvPicPr>
                       <a:picLocks noChangeAspect="1" noChangeArrowheads="1"/>
                     </pic:cNvPicPr>
                   </pic:nvPicPr>
                   <pic:blipFill>
-                    <a:blip r:embed="rId64">
+                    <a:blip r:embed="rId72">
                       <a:extLst>
                         <a:ext uri="{28A0092B-C50C-407E-A947-70E740481C1C}">
                           <a14:useLocalDpi xmlns:a14="http://schemas.microsoft.com/office/drawing/2010/main" val="0"/>
@@ -31153,13 +30995,14 @@
           <w:rFonts w:ascii="Segoe UI" w:hAnsi="Segoe UI" w:cs="Segoe UI"/>
           <w:noProof/>
           <w:color w:val="0366D6"/>
+          <w:lang w:val="en-US" w:eastAsia="en-US"/>
         </w:rPr>
         <w:drawing>
-          <wp:inline distT="0" distB="0" distL="0" distR="0">
+          <wp:inline distT="0" distB="0" distL="0" distR="0" wp14:anchorId="5A8DE68C" wp14:editId="10D27043">
             <wp:extent cx="4191000" cy="4191000"/>
             <wp:effectExtent l="0" t="0" r="0" b="0"/>
             <wp:docPr id="2" name="Bildobjekt 2" descr="biggrid">
-              <a:hlinkClick xmlns:a="http://schemas.openxmlformats.org/drawingml/2006/main" r:id="rId61" tgtFrame="&quot;_blank&quot;"/>
+              <a:hlinkClick xmlns:a="http://schemas.openxmlformats.org/drawingml/2006/main" r:id="rId69" tgtFrame="&quot;_blank&quot;"/>
             </wp:docPr>
             <wp:cNvGraphicFramePr>
               <a:graphicFrameLocks xmlns:a="http://schemas.openxmlformats.org/drawingml/2006/main" noChangeAspect="1"/>
@@ -31169,14 +31012,14 @@
                 <pic:pic xmlns:pic="http://schemas.openxmlformats.org/drawingml/2006/picture">
                   <pic:nvPicPr>
                     <pic:cNvPr id="0" name="Picture 11" descr="biggrid">
-                      <a:hlinkClick r:id="rId61" tgtFrame="&quot;_blank&quot;"/>
+                      <a:hlinkClick r:id="rId69" tgtFrame="&quot;_blank&quot;"/>
                     </pic:cNvPr>
                     <pic:cNvPicPr>
                       <a:picLocks noChangeAspect="1" noChangeArrowheads="1"/>
                     </pic:cNvPicPr>
                   </pic:nvPicPr>
                   <pic:blipFill>
-                    <a:blip r:embed="rId62">
+                    <a:blip r:embed="rId70">
                       <a:extLst>
                         <a:ext uri="{28A0092B-C50C-407E-A947-70E740481C1C}">
                           <a14:useLocalDpi xmlns:a14="http://schemas.microsoft.com/office/drawing/2010/main" val="0"/>
@@ -31220,13 +31063,14 @@
           <w:rFonts w:ascii="Segoe UI" w:hAnsi="Segoe UI" w:cs="Segoe UI"/>
           <w:noProof/>
           <w:color w:val="0366D6"/>
+          <w:lang w:val="en-US" w:eastAsia="en-US"/>
         </w:rPr>
         <w:drawing>
-          <wp:inline distT="0" distB="0" distL="0" distR="0">
+          <wp:inline distT="0" distB="0" distL="0" distR="0" wp14:anchorId="7429874A" wp14:editId="783810A0">
             <wp:extent cx="2095500" cy="2095500"/>
             <wp:effectExtent l="0" t="0" r="0" b="0"/>
             <wp:docPr id="1" name="Bildobjekt 1" descr="grid">
-              <a:hlinkClick xmlns:a="http://schemas.openxmlformats.org/drawingml/2006/main" r:id="rId63" tgtFrame="&quot;_blank&quot;"/>
+              <a:hlinkClick xmlns:a="http://schemas.openxmlformats.org/drawingml/2006/main" r:id="rId71" tgtFrame="&quot;_blank&quot;"/>
             </wp:docPr>
             <wp:cNvGraphicFramePr>
               <a:graphicFrameLocks xmlns:a="http://schemas.openxmlformats.org/drawingml/2006/main" noChangeAspect="1"/>
@@ -31236,14 +31080,14 @@
                 <pic:pic xmlns:pic="http://schemas.openxmlformats.org/drawingml/2006/picture">
                   <pic:nvPicPr>
                     <pic:cNvPr id="0" name="Picture 12" descr="grid">
-                      <a:hlinkClick r:id="rId63" tgtFrame="&quot;_blank&quot;"/>
+                      <a:hlinkClick r:id="rId71" tgtFrame="&quot;_blank&quot;"/>
                     </pic:cNvPr>
                     <pic:cNvPicPr>
                       <a:picLocks noChangeAspect="1" noChangeArrowheads="1"/>
                     </pic:cNvPicPr>
                   </pic:nvPicPr>
                   <pic:blipFill>
-                    <a:blip r:embed="rId64">
+                    <a:blip r:embed="rId72">
                       <a:extLst>
                         <a:ext uri="{28A0092B-C50C-407E-A947-70E740481C1C}">
                           <a14:useLocalDpi xmlns:a14="http://schemas.microsoft.com/office/drawing/2010/main" val="0"/>

</xml_diff>